<commit_message>
[FEAT] Added Request Letter docx
</commit_message>
<xml_diff>
--- a/Chapter 4.docx
+++ b/Chapter 4.docx
@@ -59,18 +59,19 @@
           <w:sz w:val="24"/>
           <w:szCs w:val="24"/>
         </w:rPr>
-        <w:t>SUMMARY, CONCLUSIONS, AND RECOMMENDATIONS</w:t>
+        <w:t>DISCUSSION OF FINDINGS</w:t>
       </w:r>
     </w:p>
     <w:p>
       <w:pPr>
-        <w:pStyle w:val="NoSpacing"/>
         <w:spacing w:line="480" w:lineRule="auto"/>
+        <w:ind w:firstLine="720"/>
         <w:jc w:val="both"/>
         <w:rPr>
-          <w:rFonts w:ascii="Courier New" w:hAnsi="Courier New" w:cs="Courier New"/>
+          <w:rFonts w:ascii="Courier New" w:eastAsia="Times New Roman" w:hAnsi="Courier New" w:cs="Courier New"/>
           <w:sz w:val="24"/>
           <w:szCs w:val="24"/>
+          <w:lang w:eastAsia="en-US"/>
         </w:rPr>
       </w:pPr>
       <w:r>
@@ -80,1135 +81,101 @@
           <w:szCs w:val="24"/>
         </w:rPr>
         <w:tab/>
-        <w:t>This chapter summarizes the study's findings and the conclusions to the problems concerned with</w:t>
       </w:r>
       <w:r>
         <w:rPr>
-          <w:rFonts w:ascii="Courier New" w:hAnsi="Courier New" w:cs="Courier New"/>
+          <w:rFonts w:ascii="Courier New" w:eastAsia="Times New Roman" w:hAnsi="Courier New" w:cs="Courier New"/>
           <w:sz w:val="24"/>
           <w:szCs w:val="24"/>
+          <w:lang w:eastAsia="en-US"/>
         </w:rPr>
-        <w:t xml:space="preserve"> the</w:t>
+        <w:t xml:space="preserve">This chapter contains a discussion about the existing process, and the different difficulties being experienced in the current process of the </w:t>
       </w:r>
       <w:r>
         <w:rPr>
-          <w:rFonts w:ascii="Courier New" w:hAnsi="Courier New" w:cs="Courier New"/>
+          <w:rFonts w:ascii="Courier New" w:eastAsia="Times New Roman" w:hAnsi="Courier New" w:cs="Courier New"/>
           <w:sz w:val="24"/>
           <w:szCs w:val="24"/>
+          <w:lang w:eastAsia="en-US"/>
         </w:rPr>
-        <w:t xml:space="preserve"> develop</w:t>
+        <w:t>Tourist Office System</w:t>
       </w:r>
       <w:r>
         <w:rPr>
-          <w:rFonts w:ascii="Courier New" w:hAnsi="Courier New" w:cs="Courier New"/>
+          <w:rFonts w:ascii="Courier New" w:eastAsia="Times New Roman" w:hAnsi="Courier New" w:cs="Courier New"/>
           <w:sz w:val="24"/>
           <w:szCs w:val="24"/>
+          <w:lang w:eastAsia="en-US"/>
         </w:rPr>
-        <w:t>ment of</w:t>
+        <w:t xml:space="preserve">, as well as the features of the proposed </w:t>
       </w:r>
       <w:r>
         <w:rPr>
-          <w:rFonts w:ascii="Courier New" w:hAnsi="Courier New" w:cs="Courier New"/>
+          <w:rFonts w:ascii="Courier New" w:eastAsia="Times New Roman" w:hAnsi="Courier New" w:cs="Courier New"/>
           <w:sz w:val="24"/>
           <w:szCs w:val="24"/>
+          <w:lang w:eastAsia="en-US"/>
         </w:rPr>
-        <w:t xml:space="preserve"> the proposed </w:t>
+        <w:t>Tourist Monitoring System for Bolinao</w:t>
       </w:r>
       <w:r>
         <w:rPr>
-          <w:rFonts w:ascii="Courier New" w:hAnsi="Courier New" w:cs="Courier New"/>
+          <w:rFonts w:ascii="Courier New" w:eastAsia="Times New Roman" w:hAnsi="Courier New" w:cs="Courier New"/>
           <w:sz w:val="24"/>
           <w:szCs w:val="24"/>
+          <w:lang w:eastAsia="en-US"/>
         </w:rPr>
-        <w:t xml:space="preserve">Monitoring System for </w:t>
-      </w:r>
-      <w:proofErr w:type="spellStart"/>
-      <w:r>
-        <w:rPr>
-          <w:rFonts w:ascii="Courier New" w:hAnsi="Courier New" w:cs="Courier New"/>
-          <w:sz w:val="24"/>
-          <w:szCs w:val="24"/>
-        </w:rPr>
-        <w:t>Bolinao</w:t>
-      </w:r>
-      <w:proofErr w:type="spellEnd"/>
-      <w:r>
-        <w:rPr>
-          <w:rFonts w:ascii="Courier New" w:hAnsi="Courier New" w:cs="Courier New"/>
-          <w:sz w:val="24"/>
-          <w:szCs w:val="24"/>
-        </w:rPr>
-        <w:t xml:space="preserve"> </w:t>
-      </w:r>
-      <w:r>
-        <w:rPr>
-          <w:rFonts w:ascii="Courier New" w:hAnsi="Courier New" w:cs="Courier New"/>
-          <w:sz w:val="24"/>
-          <w:szCs w:val="24"/>
-        </w:rPr>
-        <w:t>and provides recommendations on its proper implementations and further developments.</w:t>
+        <w:t xml:space="preserve"> and the acceptance of the proposed system in terms of functionality, reliability, usability, efficiency, maintainability, and portability.</w:t>
       </w:r>
     </w:p>
     <w:p>
       <w:pPr>
-        <w:pStyle w:val="NoSpacing"/>
         <w:spacing w:line="480" w:lineRule="auto"/>
         <w:jc w:val="both"/>
         <w:rPr>
-          <w:rFonts w:ascii="Courier New" w:hAnsi="Courier New" w:cs="Courier New"/>
+          <w:rFonts w:ascii="Courier New" w:eastAsia="Times New Roman" w:hAnsi="Courier New" w:cs="Courier New"/>
           <w:b/>
+          <w:bCs/>
           <w:sz w:val="24"/>
           <w:szCs w:val="24"/>
+          <w:lang w:eastAsia="en-US"/>
         </w:rPr>
       </w:pPr>
       <w:r>
         <w:rPr>
-          <w:rFonts w:ascii="Courier New" w:hAnsi="Courier New" w:cs="Courier New"/>
+          <w:rFonts w:ascii="Courier New" w:eastAsia="Times New Roman" w:hAnsi="Courier New" w:cs="Courier New"/>
           <w:b/>
+          <w:bCs/>
           <w:sz w:val="24"/>
           <w:szCs w:val="24"/>
+          <w:lang w:eastAsia="en-US"/>
         </w:rPr>
-        <w:t>Summary</w:t>
+        <w:t>Current Process in Tourist Office System</w:t>
       </w:r>
     </w:p>
     <w:p>
       <w:pPr>
         <w:spacing w:line="480" w:lineRule="auto"/>
-        <w:ind w:firstLine="720"/>
         <w:jc w:val="both"/>
         <w:rPr>
-          <w:rFonts w:ascii="Courier New" w:hAnsi="Courier New" w:cs="Courier New"/>
-          <w:sz w:val="24"/>
-          <w:szCs w:val="24"/>
-        </w:rPr>
-      </w:pPr>
-      <w:r>
-        <w:rPr>
-          <w:rFonts w:ascii="Courier New" w:hAnsi="Courier New" w:cs="Courier New"/>
-          <w:sz w:val="24"/>
-          <w:szCs w:val="24"/>
-        </w:rPr>
-        <w:t xml:space="preserve">This research aims to design and develop </w:t>
-      </w:r>
-      <w:r>
-        <w:rPr>
-          <w:rFonts w:ascii="Courier New" w:hAnsi="Courier New" w:cs="Courier New"/>
-          <w:sz w:val="24"/>
-          <w:szCs w:val="24"/>
-        </w:rPr>
-        <w:t xml:space="preserve">Monitoring System for </w:t>
-      </w:r>
-      <w:proofErr w:type="spellStart"/>
-      <w:r>
-        <w:rPr>
-          <w:rFonts w:ascii="Courier New" w:hAnsi="Courier New" w:cs="Courier New"/>
-          <w:sz w:val="24"/>
-          <w:szCs w:val="24"/>
-          <w:u w:val="single"/>
-        </w:rPr>
-        <w:t>Bolinao</w:t>
-      </w:r>
-      <w:proofErr w:type="spellEnd"/>
-      <w:r>
-        <w:rPr>
-          <w:rFonts w:ascii="Courier New" w:hAnsi="Courier New" w:cs="Courier New"/>
-          <w:sz w:val="24"/>
-          <w:szCs w:val="24"/>
-          <w:u w:val="single"/>
-        </w:rPr>
-        <w:t xml:space="preserve"> </w:t>
-      </w:r>
-      <w:r>
-        <w:rPr>
-          <w:rFonts w:ascii="Courier New" w:hAnsi="Courier New" w:cs="Courier New"/>
-          <w:sz w:val="24"/>
-          <w:szCs w:val="24"/>
-        </w:rPr>
-        <w:t xml:space="preserve">that will </w:t>
-      </w:r>
-      <w:r>
-        <w:rPr>
-          <w:rFonts w:ascii="Courier New" w:hAnsi="Courier New" w:cs="Courier New"/>
-          <w:sz w:val="24"/>
-          <w:szCs w:val="24"/>
-        </w:rPr>
-        <w:t xml:space="preserve">aid the </w:t>
-      </w:r>
-      <w:proofErr w:type="spellStart"/>
-      <w:r>
-        <w:rPr>
-          <w:rFonts w:ascii="Courier New" w:hAnsi="Courier New" w:cs="Courier New"/>
-          <w:sz w:val="24"/>
-          <w:szCs w:val="24"/>
-        </w:rPr>
-        <w:t>Bolinao</w:t>
-      </w:r>
-      <w:proofErr w:type="spellEnd"/>
-      <w:r>
-        <w:rPr>
-          <w:rFonts w:ascii="Courier New" w:hAnsi="Courier New" w:cs="Courier New"/>
-          <w:sz w:val="24"/>
-          <w:szCs w:val="24"/>
-        </w:rPr>
-        <w:t xml:space="preserve"> Tourism Office in tourist activities in the locale.</w:t>
-      </w:r>
-    </w:p>
-    <w:p>
-      <w:pPr>
-        <w:spacing w:line="480" w:lineRule="auto"/>
-        <w:ind w:firstLine="720"/>
-        <w:jc w:val="both"/>
-        <w:rPr>
-          <w:rFonts w:ascii="Courier New" w:hAnsi="Courier New" w:cs="Courier New"/>
-          <w:sz w:val="24"/>
-          <w:szCs w:val="24"/>
-        </w:rPr>
-      </w:pPr>
-      <w:r>
-        <w:rPr>
-          <w:rFonts w:ascii="Courier New" w:hAnsi="Courier New" w:cs="Courier New"/>
-          <w:sz w:val="24"/>
-          <w:szCs w:val="24"/>
-        </w:rPr>
-        <w:t>Furthermore, this study aims to achieve the following:</w:t>
-      </w:r>
-    </w:p>
-    <w:p>
-      <w:pPr>
-        <w:numPr>
-          <w:ilvl w:val="0"/>
-          <w:numId w:val="29"/>
-        </w:numPr>
-        <w:shd w:val="clear" w:color="auto" w:fill="FFFFFF"/>
-        <w:spacing w:line="480" w:lineRule="auto"/>
-        <w:ind w:left="0" w:firstLine="720"/>
-        <w:jc w:val="both"/>
-        <w:rPr>
-          <w:rFonts w:ascii="Courier New" w:hAnsi="Courier New" w:cs="Courier New"/>
-          <w:sz w:val="24"/>
-          <w:szCs w:val="24"/>
-        </w:rPr>
-      </w:pPr>
-      <w:r>
-        <w:rPr>
-          <w:rFonts w:ascii="Courier New" w:eastAsia="Courier New" w:hAnsi="Courier New" w:cs="Courier New"/>
-          <w:sz w:val="24"/>
-          <w:szCs w:val="24"/>
-        </w:rPr>
-        <w:t xml:space="preserve">Identify the existing process and monitoring techniques of </w:t>
-      </w:r>
-      <w:proofErr w:type="spellStart"/>
-      <w:r>
-        <w:rPr>
-          <w:rFonts w:ascii="Courier New" w:eastAsia="Courier New" w:hAnsi="Courier New" w:cs="Courier New"/>
-          <w:sz w:val="24"/>
-          <w:szCs w:val="24"/>
-        </w:rPr>
-        <w:t>Bolinao’s</w:t>
-      </w:r>
-      <w:proofErr w:type="spellEnd"/>
-      <w:r>
-        <w:rPr>
-          <w:rFonts w:ascii="Courier New" w:eastAsia="Courier New" w:hAnsi="Courier New" w:cs="Courier New"/>
-          <w:sz w:val="24"/>
-          <w:szCs w:val="24"/>
-        </w:rPr>
-        <w:t xml:space="preserve"> Tourism.</w:t>
-      </w:r>
-    </w:p>
-    <w:p>
-      <w:pPr>
-        <w:numPr>
-          <w:ilvl w:val="0"/>
-          <w:numId w:val="29"/>
-        </w:numPr>
-        <w:shd w:val="clear" w:color="auto" w:fill="FFFFFF" w:themeFill="background1"/>
-        <w:spacing w:line="480" w:lineRule="auto"/>
-        <w:ind w:left="0" w:firstLine="720"/>
-        <w:jc w:val="both"/>
-        <w:rPr>
-          <w:rFonts w:ascii="Courier New" w:hAnsi="Courier New" w:cs="Courier New"/>
-          <w:color w:val="080808"/>
-          <w:sz w:val="24"/>
-          <w:szCs w:val="24"/>
-        </w:rPr>
-      </w:pPr>
-      <w:r>
-        <w:rPr>
-          <w:rFonts w:ascii="Courier New" w:eastAsia="Courier New" w:hAnsi="Courier New" w:cs="Courier New"/>
-          <w:color w:val="080808"/>
-          <w:sz w:val="24"/>
-          <w:szCs w:val="24"/>
-        </w:rPr>
-        <w:t xml:space="preserve">Identify the problems encountered within the existing process of </w:t>
-      </w:r>
-      <w:proofErr w:type="spellStart"/>
-      <w:r>
-        <w:rPr>
-          <w:rFonts w:ascii="Courier New" w:eastAsia="Courier New" w:hAnsi="Courier New" w:cs="Courier New"/>
-          <w:color w:val="080808"/>
-          <w:sz w:val="24"/>
-          <w:szCs w:val="24"/>
-        </w:rPr>
-        <w:t>Bolinao</w:t>
-      </w:r>
-      <w:proofErr w:type="spellEnd"/>
-      <w:r>
-        <w:rPr>
-          <w:rFonts w:ascii="Courier New" w:eastAsia="Courier New" w:hAnsi="Courier New" w:cs="Courier New"/>
-          <w:color w:val="080808"/>
-          <w:sz w:val="24"/>
-          <w:szCs w:val="24"/>
-        </w:rPr>
-        <w:t xml:space="preserve"> Tourism Office.</w:t>
-      </w:r>
-    </w:p>
-    <w:p>
-      <w:pPr>
-        <w:numPr>
-          <w:ilvl w:val="0"/>
-          <w:numId w:val="29"/>
-        </w:numPr>
-        <w:shd w:val="clear" w:color="auto" w:fill="FFFFFF"/>
-        <w:spacing w:line="480" w:lineRule="auto"/>
-        <w:ind w:left="0" w:firstLine="720"/>
-        <w:jc w:val="both"/>
-        <w:rPr>
-          <w:rFonts w:ascii="Courier New" w:eastAsia="Courier New" w:hAnsi="Courier New" w:cs="Courier New"/>
-          <w:color w:val="080808"/>
-          <w:sz w:val="24"/>
-          <w:szCs w:val="24"/>
-        </w:rPr>
-      </w:pPr>
-      <w:r>
-        <w:rPr>
-          <w:rFonts w:ascii="Courier New" w:eastAsia="Courier New" w:hAnsi="Courier New" w:cs="Courier New"/>
-          <w:color w:val="080808"/>
-          <w:sz w:val="24"/>
-          <w:szCs w:val="24"/>
-        </w:rPr>
-        <w:t>Devise features to be integrated in the proposed Tourism Monitoring System; and</w:t>
-      </w:r>
-    </w:p>
-    <w:p>
-      <w:pPr>
-        <w:numPr>
-          <w:ilvl w:val="0"/>
-          <w:numId w:val="29"/>
-        </w:numPr>
-        <w:shd w:val="clear" w:color="auto" w:fill="FFFFFF"/>
-        <w:spacing w:line="480" w:lineRule="auto"/>
-        <w:ind w:left="0" w:firstLine="720"/>
-        <w:jc w:val="both"/>
-        <w:rPr>
-          <w:rFonts w:ascii="Courier New" w:eastAsia="Courier New" w:hAnsi="Courier New" w:cs="Courier New"/>
-          <w:color w:val="080808"/>
-          <w:sz w:val="24"/>
-          <w:szCs w:val="24"/>
-        </w:rPr>
-      </w:pPr>
-      <w:r>
-        <w:rPr>
-          <w:rFonts w:ascii="Courier New" w:eastAsia="Courier New" w:hAnsi="Courier New" w:cs="Courier New"/>
-          <w:sz w:val="24"/>
-          <w:szCs w:val="24"/>
-        </w:rPr>
-        <w:t>Determine the acceptability level of the developed</w:t>
-      </w:r>
-      <w:r>
-        <w:rPr>
-          <w:rFonts w:ascii="Courier New" w:eastAsia="Courier New" w:hAnsi="Courier New" w:cs="Courier New"/>
-          <w:sz w:val="24"/>
-          <w:szCs w:val="24"/>
-        </w:rPr>
-        <w:t xml:space="preserve"> system.</w:t>
-      </w:r>
-    </w:p>
-    <w:p>
-      <w:pPr>
-        <w:shd w:val="clear" w:color="auto" w:fill="FFFFFF"/>
-        <w:spacing w:line="480" w:lineRule="auto"/>
-        <w:ind w:firstLine="720"/>
-        <w:jc w:val="both"/>
-        <w:rPr>
-          <w:rFonts w:ascii="Courier New" w:eastAsia="Courier New" w:hAnsi="Courier New" w:cs="Courier New"/>
-          <w:color w:val="080808"/>
-          <w:sz w:val="24"/>
-          <w:szCs w:val="24"/>
-        </w:rPr>
-      </w:pPr>
-      <w:r>
-        <w:rPr>
-          <w:rFonts w:ascii="Courier New" w:hAnsi="Courier New" w:cs="Courier New"/>
-          <w:sz w:val="24"/>
-          <w:szCs w:val="24"/>
-        </w:rPr>
-        <w:t xml:space="preserve">This project study utilized </w:t>
-      </w:r>
-      <w:r>
-        <w:rPr>
-          <w:rFonts w:ascii="Courier New" w:hAnsi="Courier New" w:cs="Courier New"/>
-          <w:sz w:val="24"/>
-          <w:szCs w:val="24"/>
-        </w:rPr>
-        <w:t xml:space="preserve">Microsoft </w:t>
-      </w:r>
-      <w:r>
-        <w:rPr>
-          <w:rFonts w:ascii="Courier New" w:hAnsi="Courier New" w:cs="Courier New"/>
-          <w:sz w:val="24"/>
-          <w:szCs w:val="24"/>
-        </w:rPr>
-        <w:t>Visual Studio Code</w:t>
-      </w:r>
-      <w:r>
-        <w:rPr>
-          <w:rFonts w:ascii="Courier New" w:hAnsi="Courier New" w:cs="Courier New"/>
-          <w:sz w:val="24"/>
-          <w:szCs w:val="24"/>
-        </w:rPr>
-        <w:t xml:space="preserve"> as the IDE</w:t>
-      </w:r>
-      <w:r>
-        <w:rPr>
-          <w:rFonts w:ascii="Courier New" w:hAnsi="Courier New" w:cs="Courier New"/>
-          <w:sz w:val="24"/>
-          <w:szCs w:val="24"/>
-        </w:rPr>
-        <w:t xml:space="preserve"> alongside with</w:t>
-      </w:r>
-      <w:r>
-        <w:rPr>
-          <w:rFonts w:ascii="Courier New" w:hAnsi="Courier New" w:cs="Courier New"/>
-          <w:sz w:val="24"/>
-          <w:szCs w:val="24"/>
-        </w:rPr>
-        <w:t xml:space="preserve"> </w:t>
-      </w:r>
-      <w:r>
-        <w:rPr>
-          <w:rFonts w:ascii="Courier New" w:hAnsi="Courier New" w:cs="Courier New"/>
-          <w:sz w:val="24"/>
-          <w:szCs w:val="24"/>
-        </w:rPr>
-        <w:t>Laravel PHP Framework</w:t>
-      </w:r>
-      <w:r>
-        <w:rPr>
-          <w:rFonts w:ascii="Courier New" w:hAnsi="Courier New" w:cs="Courier New"/>
-          <w:sz w:val="24"/>
-          <w:szCs w:val="24"/>
-        </w:rPr>
-        <w:t xml:space="preserve"> as the programming language to implement the different features of </w:t>
-      </w:r>
-      <w:r>
-        <w:rPr>
-          <w:rFonts w:ascii="Courier New" w:hAnsi="Courier New" w:cs="Courier New"/>
-          <w:sz w:val="24"/>
-          <w:szCs w:val="24"/>
-        </w:rPr>
-        <w:lastRenderedPageBreak/>
-        <w:t>the proposed system using</w:t>
-      </w:r>
-      <w:r>
-        <w:rPr>
-          <w:rFonts w:ascii="Courier New" w:hAnsi="Courier New" w:cs="Courier New"/>
-          <w:sz w:val="24"/>
-          <w:szCs w:val="24"/>
-        </w:rPr>
-        <w:t xml:space="preserve"> </w:t>
-      </w:r>
-      <w:r>
-        <w:rPr>
-          <w:rFonts w:ascii="Courier New" w:hAnsi="Courier New" w:cs="Courier New"/>
-          <w:sz w:val="24"/>
-          <w:szCs w:val="24"/>
-        </w:rPr>
-        <w:t>Scrum Methodology</w:t>
-      </w:r>
-      <w:r>
-        <w:rPr>
-          <w:rFonts w:ascii="Courier New" w:hAnsi="Courier New" w:cs="Courier New"/>
-          <w:sz w:val="24"/>
-          <w:szCs w:val="24"/>
-        </w:rPr>
-        <w:t xml:space="preserve">.  The </w:t>
-      </w:r>
-      <w:r>
-        <w:rPr>
-          <w:rFonts w:ascii="Courier New" w:hAnsi="Courier New" w:cs="Courier New"/>
-          <w:sz w:val="24"/>
-          <w:szCs w:val="24"/>
-          <w:u w:val="single"/>
-        </w:rPr>
-        <w:t>Scrum Methodology</w:t>
-      </w:r>
-      <w:r>
-        <w:rPr>
-          <w:rFonts w:ascii="Courier New" w:hAnsi="Courier New" w:cs="Courier New"/>
-          <w:sz w:val="24"/>
-          <w:szCs w:val="24"/>
-        </w:rPr>
-        <w:t xml:space="preserve"> has the following phases:</w:t>
-      </w:r>
-    </w:p>
-    <w:p>
-      <w:pPr>
-        <w:spacing w:after="200" w:line="480" w:lineRule="auto"/>
-        <w:ind w:left="720"/>
-        <w:jc w:val="both"/>
-        <w:rPr>
-          <w:rFonts w:ascii="Courier New" w:hAnsi="Courier New" w:cs="Courier New"/>
+          <w:rFonts w:ascii="Courier New" w:eastAsia="Times New Roman" w:hAnsi="Courier New" w:cs="Courier New"/>
+          <w:b/>
           <w:bCs/>
           <w:sz w:val="24"/>
           <w:szCs w:val="24"/>
+          <w:lang w:eastAsia="en-US"/>
         </w:rPr>
       </w:pPr>
       <w:r>
         <w:rPr>
-          <w:rFonts w:ascii="Courier New" w:hAnsi="Courier New" w:cs="Courier New"/>
+          <w:rFonts w:ascii="Courier New" w:eastAsia="Times New Roman" w:hAnsi="Courier New" w:cs="Courier New"/>
+          <w:b/>
           <w:bCs/>
           <w:sz w:val="24"/>
           <w:szCs w:val="24"/>
-        </w:rPr>
-        <w:t>a.</w:t>
-      </w:r>
-      <w:r>
-        <w:rPr>
-          <w:rFonts w:ascii="Courier New" w:hAnsi="Courier New" w:cs="Courier New"/>
-          <w:bCs/>
-          <w:sz w:val="24"/>
-          <w:szCs w:val="24"/>
-        </w:rPr>
-        <w:t xml:space="preserve"> </w:t>
-      </w:r>
-      <w:r>
-        <w:rPr>
-          <w:rFonts w:ascii="Courier New" w:hAnsi="Courier New" w:cs="Courier New"/>
-          <w:bCs/>
-          <w:sz w:val="24"/>
-          <w:szCs w:val="24"/>
-        </w:rPr>
-        <w:t>Initiation</w:t>
-      </w:r>
-    </w:p>
-    <w:p>
-      <w:pPr>
-        <w:spacing w:after="200" w:line="480" w:lineRule="auto"/>
-        <w:ind w:left="720"/>
-        <w:jc w:val="both"/>
-        <w:rPr>
-          <w:rFonts w:ascii="Courier New" w:hAnsi="Courier New" w:cs="Courier New"/>
-          <w:bCs/>
-          <w:sz w:val="24"/>
-          <w:szCs w:val="24"/>
-        </w:rPr>
-      </w:pPr>
-      <w:r>
-        <w:rPr>
-          <w:rFonts w:ascii="Courier New" w:hAnsi="Courier New" w:cs="Courier New"/>
-          <w:bCs/>
-          <w:sz w:val="24"/>
-          <w:szCs w:val="24"/>
-        </w:rPr>
-        <w:t>b.</w:t>
-      </w:r>
-      <w:r>
-        <w:rPr>
-          <w:rFonts w:ascii="Courier New" w:hAnsi="Courier New" w:cs="Courier New"/>
-          <w:bCs/>
-          <w:sz w:val="24"/>
-          <w:szCs w:val="24"/>
-        </w:rPr>
-        <w:t xml:space="preserve"> </w:t>
-      </w:r>
-      <w:r>
-        <w:rPr>
-          <w:rFonts w:ascii="Courier New" w:hAnsi="Courier New" w:cs="Courier New"/>
-          <w:bCs/>
-          <w:sz w:val="24"/>
-          <w:szCs w:val="24"/>
-        </w:rPr>
-        <w:t>Planning and Estimation</w:t>
-      </w:r>
-    </w:p>
-    <w:p>
-      <w:pPr>
-        <w:spacing w:after="200" w:line="480" w:lineRule="auto"/>
-        <w:ind w:left="720"/>
-        <w:jc w:val="both"/>
-        <w:rPr>
-          <w:rFonts w:ascii="Courier New" w:hAnsi="Courier New" w:cs="Courier New"/>
-          <w:bCs/>
-          <w:sz w:val="24"/>
-          <w:szCs w:val="24"/>
-        </w:rPr>
-      </w:pPr>
-      <w:r>
-        <w:rPr>
-          <w:rFonts w:ascii="Courier New" w:hAnsi="Courier New" w:cs="Courier New"/>
-          <w:bCs/>
-          <w:sz w:val="24"/>
-          <w:szCs w:val="24"/>
-        </w:rPr>
-        <w:t>c.</w:t>
-      </w:r>
-      <w:r>
-        <w:rPr>
-          <w:rFonts w:ascii="Courier New" w:hAnsi="Courier New" w:cs="Courier New"/>
-          <w:bCs/>
-          <w:sz w:val="24"/>
-          <w:szCs w:val="24"/>
-        </w:rPr>
-        <w:t xml:space="preserve"> </w:t>
-      </w:r>
-      <w:r>
-        <w:rPr>
-          <w:rFonts w:ascii="Courier New" w:hAnsi="Courier New" w:cs="Courier New"/>
-          <w:bCs/>
-          <w:sz w:val="24"/>
-          <w:szCs w:val="24"/>
-        </w:rPr>
-        <w:t>Implementation</w:t>
-      </w:r>
-    </w:p>
-    <w:p>
-      <w:pPr>
-        <w:spacing w:after="200" w:line="480" w:lineRule="auto"/>
-        <w:ind w:left="720"/>
-        <w:jc w:val="both"/>
-        <w:rPr>
-          <w:rFonts w:ascii="Courier New" w:hAnsi="Courier New" w:cs="Courier New"/>
-          <w:sz w:val="24"/>
-          <w:szCs w:val="24"/>
-        </w:rPr>
-      </w:pPr>
-      <w:r>
-        <w:rPr>
-          <w:rFonts w:ascii="Courier New" w:hAnsi="Courier New" w:cs="Courier New"/>
-          <w:bCs/>
-          <w:sz w:val="24"/>
-          <w:szCs w:val="24"/>
-        </w:rPr>
-        <w:t>d.</w:t>
-      </w:r>
-      <w:r>
-        <w:rPr>
-          <w:rFonts w:ascii="Courier New" w:hAnsi="Courier New" w:cs="Courier New"/>
-          <w:bCs/>
-          <w:sz w:val="24"/>
-          <w:szCs w:val="24"/>
-        </w:rPr>
-        <w:t xml:space="preserve"> </w:t>
-      </w:r>
-      <w:r>
-        <w:rPr>
-          <w:rFonts w:ascii="Courier New" w:hAnsi="Courier New" w:cs="Courier New"/>
-          <w:bCs/>
-          <w:sz w:val="24"/>
-          <w:szCs w:val="24"/>
-        </w:rPr>
-        <w:t>Reviewing</w:t>
-      </w:r>
-    </w:p>
-    <w:p>
-      <w:pPr>
-        <w:spacing w:after="200" w:line="480" w:lineRule="auto"/>
-        <w:ind w:left="720"/>
-        <w:jc w:val="both"/>
-        <w:rPr>
-          <w:rFonts w:ascii="Courier New" w:hAnsi="Courier New" w:cs="Courier New"/>
-          <w:bCs/>
-          <w:sz w:val="24"/>
-          <w:szCs w:val="24"/>
-        </w:rPr>
-      </w:pPr>
-      <w:r>
-        <w:rPr>
-          <w:rFonts w:ascii="Courier New" w:hAnsi="Courier New" w:cs="Courier New"/>
-          <w:bCs/>
-          <w:sz w:val="24"/>
-          <w:szCs w:val="24"/>
-        </w:rPr>
-        <w:t>e.</w:t>
-      </w:r>
-      <w:r>
-        <w:rPr>
-          <w:rFonts w:ascii="Courier New" w:hAnsi="Courier New" w:cs="Courier New"/>
-          <w:bCs/>
-          <w:sz w:val="24"/>
-          <w:szCs w:val="24"/>
-        </w:rPr>
-        <w:t xml:space="preserve"> </w:t>
-      </w:r>
-      <w:r>
-        <w:rPr>
-          <w:rFonts w:ascii="Courier New" w:hAnsi="Courier New" w:cs="Courier New"/>
-          <w:bCs/>
-          <w:sz w:val="24"/>
-          <w:szCs w:val="24"/>
-        </w:rPr>
-        <w:t>Releasing</w:t>
-      </w:r>
-    </w:p>
-    <w:p>
-      <w:pPr>
-        <w:spacing w:after="200" w:line="480" w:lineRule="auto"/>
-        <w:ind w:left="720"/>
-        <w:jc w:val="both"/>
-        <w:rPr>
-          <w:rFonts w:ascii="Courier New" w:hAnsi="Courier New" w:cs="Courier New"/>
-          <w:color w:val="000000"/>
-          <w:sz w:val="24"/>
-          <w:szCs w:val="24"/>
-          <w:shd w:val="clear" w:color="auto" w:fill="FFFFFF"/>
-        </w:rPr>
-      </w:pPr>
-    </w:p>
-    <w:p>
-      <w:pPr>
-        <w:pStyle w:val="NoSpacing"/>
-        <w:spacing w:line="480" w:lineRule="auto"/>
-        <w:jc w:val="both"/>
-        <w:rPr>
-          <w:rFonts w:ascii="Courier New" w:hAnsi="Courier New" w:cs="Courier New"/>
-          <w:b/>
-          <w:color w:val="000000"/>
-          <w:sz w:val="24"/>
-          <w:szCs w:val="24"/>
-          <w:shd w:val="clear" w:color="auto" w:fill="FFFFFF"/>
-        </w:rPr>
-      </w:pPr>
-      <w:r>
-        <w:rPr>
-          <w:rFonts w:ascii="Courier New" w:hAnsi="Courier New" w:cs="Courier New"/>
-          <w:b/>
-          <w:color w:val="000000"/>
-          <w:sz w:val="24"/>
-          <w:szCs w:val="24"/>
-          <w:shd w:val="clear" w:color="auto" w:fill="FFFFFF"/>
-        </w:rPr>
-        <w:t>Findings</w:t>
-      </w:r>
-    </w:p>
-    <w:p>
-      <w:pPr>
-        <w:pStyle w:val="NoSpacing"/>
-        <w:numPr>
-          <w:ilvl w:val="0"/>
-          <w:numId w:val="26"/>
-        </w:numPr>
-        <w:spacing w:line="480" w:lineRule="auto"/>
-        <w:jc w:val="both"/>
-        <w:rPr>
-          <w:rFonts w:ascii="Courier New" w:hAnsi="Courier New" w:cs="Courier New"/>
-          <w:b/>
-          <w:color w:val="000000"/>
-          <w:sz w:val="24"/>
-          <w:szCs w:val="24"/>
-          <w:shd w:val="clear" w:color="auto" w:fill="FFFFFF"/>
-        </w:rPr>
-      </w:pPr>
-      <w:r>
-        <w:rPr>
-          <w:rFonts w:ascii="Courier New" w:hAnsi="Courier New" w:cs="Courier New"/>
-          <w:color w:val="000000"/>
-          <w:sz w:val="24"/>
-          <w:szCs w:val="24"/>
-          <w:shd w:val="clear" w:color="auto" w:fill="FFFFFF"/>
-        </w:rPr>
-        <w:t>Existing Process in Monitoring of Tourist Office</w:t>
-      </w:r>
-      <w:r>
-        <w:rPr>
-          <w:rFonts w:ascii="Courier New" w:hAnsi="Courier New" w:cs="Courier New"/>
-          <w:color w:val="000000"/>
-          <w:sz w:val="24"/>
-          <w:szCs w:val="24"/>
-          <w:shd w:val="clear" w:color="auto" w:fill="FFFFFF"/>
-        </w:rPr>
-        <w:t xml:space="preserve"> and Monitoring Techniques</w:t>
-      </w:r>
-    </w:p>
-    <w:p>
-      <w:pPr>
-        <w:pStyle w:val="NoSpacing"/>
-        <w:numPr>
-          <w:ilvl w:val="0"/>
-          <w:numId w:val="26"/>
-        </w:numPr>
-        <w:spacing w:line="480" w:lineRule="auto"/>
-        <w:jc w:val="both"/>
-        <w:rPr>
-          <w:rFonts w:ascii="Courier New" w:hAnsi="Courier New" w:cs="Courier New"/>
-          <w:sz w:val="24"/>
-          <w:szCs w:val="24"/>
-        </w:rPr>
-      </w:pPr>
-      <w:r>
-        <w:rPr>
-          <w:rFonts w:ascii="Courier New" w:hAnsi="Courier New" w:cs="Courier New"/>
-          <w:sz w:val="24"/>
-          <w:szCs w:val="24"/>
-        </w:rPr>
-        <w:t xml:space="preserve">Problems of the Existing Process in Tourist Office of </w:t>
-      </w:r>
-      <w:proofErr w:type="spellStart"/>
-      <w:r>
-        <w:rPr>
-          <w:rFonts w:ascii="Courier New" w:hAnsi="Courier New" w:cs="Courier New"/>
-          <w:sz w:val="24"/>
-          <w:szCs w:val="24"/>
-        </w:rPr>
-        <w:t>Bolinao</w:t>
-      </w:r>
-      <w:proofErr w:type="spellEnd"/>
-    </w:p>
-    <w:p>
-      <w:pPr>
-        <w:pStyle w:val="NoSpacing"/>
-        <w:numPr>
-          <w:ilvl w:val="0"/>
-          <w:numId w:val="26"/>
-        </w:numPr>
-        <w:spacing w:line="480" w:lineRule="auto"/>
-        <w:jc w:val="both"/>
-        <w:rPr>
-          <w:rFonts w:ascii="Courier New" w:hAnsi="Courier New" w:cs="Courier New"/>
-          <w:sz w:val="24"/>
-          <w:szCs w:val="24"/>
-        </w:rPr>
-      </w:pPr>
-      <w:r>
-        <w:rPr>
-          <w:rFonts w:ascii="Courier New" w:hAnsi="Courier New" w:cs="Courier New"/>
-          <w:sz w:val="24"/>
-          <w:szCs w:val="24"/>
-        </w:rPr>
-        <w:t xml:space="preserve">Features </w:t>
-      </w:r>
-      <w:r>
-        <w:rPr>
-          <w:rFonts w:ascii="Courier New" w:hAnsi="Courier New" w:cs="Courier New"/>
-          <w:sz w:val="24"/>
-          <w:szCs w:val="24"/>
-        </w:rPr>
-        <w:t xml:space="preserve">of the proposed records management system is to </w:t>
-      </w:r>
-      <w:r>
-        <w:rPr>
-          <w:rFonts w:ascii="Courier New" w:hAnsi="Courier New" w:cs="Courier New"/>
-          <w:sz w:val="24"/>
-          <w:szCs w:val="24"/>
-        </w:rPr>
-        <w:t xml:space="preserve">development of registrar’s records management system for </w:t>
-      </w:r>
-      <w:proofErr w:type="spellStart"/>
-      <w:r>
-        <w:rPr>
-          <w:rFonts w:ascii="Courier New" w:hAnsi="Courier New" w:cs="Courier New"/>
-          <w:sz w:val="24"/>
-          <w:szCs w:val="24"/>
-        </w:rPr>
-        <w:t>bolinao</w:t>
-      </w:r>
-      <w:proofErr w:type="spellEnd"/>
-      <w:r>
-        <w:rPr>
-          <w:rFonts w:ascii="Courier New" w:hAnsi="Courier New" w:cs="Courier New"/>
-          <w:sz w:val="24"/>
-          <w:szCs w:val="24"/>
-        </w:rPr>
-        <w:t xml:space="preserve"> tourist.</w:t>
-      </w:r>
-    </w:p>
-    <w:p>
-      <w:pPr>
-        <w:pStyle w:val="ListParagraph"/>
-        <w:numPr>
-          <w:ilvl w:val="0"/>
-          <w:numId w:val="26"/>
-        </w:numPr>
-        <w:spacing w:line="480" w:lineRule="auto"/>
-        <w:jc w:val="both"/>
-        <w:rPr>
-          <w:rFonts w:ascii="Courier New" w:hAnsi="Courier New" w:cs="Courier New"/>
-          <w:color w:val="000000"/>
-          <w:sz w:val="24"/>
-          <w:szCs w:val="24"/>
-        </w:rPr>
-      </w:pPr>
-      <w:r>
-        <w:rPr>
-          <w:rFonts w:ascii="Courier New" w:hAnsi="Courier New" w:cs="Courier New"/>
-          <w:color w:val="000000"/>
-          <w:sz w:val="24"/>
-          <w:szCs w:val="24"/>
-        </w:rPr>
-        <w:t>Developing the system for the acceptability.</w:t>
-      </w:r>
-    </w:p>
-    <w:p>
-      <w:pPr>
-        <w:pStyle w:val="NoSpacing"/>
-        <w:spacing w:line="480" w:lineRule="auto"/>
-        <w:jc w:val="both"/>
-        <w:rPr>
-          <w:rFonts w:ascii="Courier New" w:hAnsi="Courier New" w:cs="Courier New"/>
-          <w:b/>
-          <w:sz w:val="24"/>
-          <w:szCs w:val="24"/>
-        </w:rPr>
-      </w:pPr>
-      <w:r>
-        <w:rPr>
-          <w:rFonts w:ascii="Courier New" w:hAnsi="Courier New" w:cs="Courier New"/>
-          <w:b/>
-          <w:sz w:val="24"/>
-          <w:szCs w:val="24"/>
-        </w:rPr>
-        <w:t>Conclusions</w:t>
-      </w:r>
-    </w:p>
-    <w:p>
-      <w:pPr>
-        <w:pStyle w:val="NoSpacing"/>
-        <w:spacing w:line="480" w:lineRule="auto"/>
-        <w:jc w:val="both"/>
-        <w:rPr>
-          <w:rFonts w:ascii="Courier New" w:hAnsi="Courier New" w:cs="Courier New"/>
-          <w:sz w:val="24"/>
-          <w:szCs w:val="24"/>
-        </w:rPr>
-      </w:pPr>
-      <w:r>
-        <w:rPr>
-          <w:rFonts w:ascii="Courier New" w:hAnsi="Courier New" w:cs="Courier New"/>
-          <w:b/>
-          <w:sz w:val="24"/>
-          <w:szCs w:val="24"/>
+          <w:lang w:eastAsia="en-US"/>
         </w:rPr>
         <w:tab/>
-      </w:r>
-      <w:r>
-        <w:rPr>
-          <w:rFonts w:ascii="Courier New" w:hAnsi="Courier New" w:cs="Courier New"/>
-          <w:sz w:val="24"/>
-          <w:szCs w:val="24"/>
-        </w:rPr>
-        <w:t>Based on the findings, the following conclusions are drawn:</w:t>
-      </w:r>
-    </w:p>
-    <w:p>
-      <w:pPr>
-        <w:pStyle w:val="NoSpacing"/>
-        <w:numPr>
-          <w:ilvl w:val="0"/>
-          <w:numId w:val="27"/>
-        </w:numPr>
-        <w:spacing w:line="480" w:lineRule="auto"/>
-        <w:jc w:val="both"/>
-        <w:rPr>
-          <w:rFonts w:ascii="Courier New" w:hAnsi="Courier New" w:cs="Courier New"/>
-          <w:sz w:val="24"/>
-          <w:szCs w:val="24"/>
-        </w:rPr>
-      </w:pPr>
-      <w:r>
-        <w:rPr>
-          <w:rFonts w:ascii="Courier New" w:hAnsi="Courier New" w:cs="Courier New"/>
-          <w:sz w:val="24"/>
-          <w:szCs w:val="24"/>
-        </w:rPr>
-        <w:t>Conclusion #1 //Aligned to your findings #1</w:t>
-      </w:r>
-    </w:p>
-    <w:p>
-      <w:pPr>
-        <w:pStyle w:val="NoSpacing"/>
-        <w:numPr>
-          <w:ilvl w:val="0"/>
-          <w:numId w:val="27"/>
-        </w:numPr>
-        <w:spacing w:line="480" w:lineRule="auto"/>
-        <w:jc w:val="both"/>
-        <w:rPr>
-          <w:rFonts w:ascii="Courier New" w:hAnsi="Courier New" w:cs="Courier New"/>
-          <w:sz w:val="24"/>
-          <w:szCs w:val="24"/>
-        </w:rPr>
-      </w:pPr>
-      <w:r>
-        <w:rPr>
-          <w:rFonts w:ascii="Courier New" w:hAnsi="Courier New" w:cs="Courier New"/>
-          <w:sz w:val="24"/>
-          <w:szCs w:val="24"/>
-        </w:rPr>
-        <w:lastRenderedPageBreak/>
-        <w:t>Conclusion #2 //Aligned to your findings #2</w:t>
-      </w:r>
-    </w:p>
-    <w:p>
-      <w:pPr>
-        <w:pStyle w:val="NoSpacing"/>
-        <w:numPr>
-          <w:ilvl w:val="0"/>
-          <w:numId w:val="27"/>
-        </w:numPr>
-        <w:spacing w:line="480" w:lineRule="auto"/>
-        <w:jc w:val="both"/>
-        <w:rPr>
-          <w:rFonts w:ascii="Courier New" w:hAnsi="Courier New" w:cs="Courier New"/>
-          <w:sz w:val="24"/>
-          <w:szCs w:val="24"/>
-        </w:rPr>
-      </w:pPr>
-      <w:r>
-        <w:rPr>
-          <w:rFonts w:ascii="Courier New" w:hAnsi="Courier New" w:cs="Courier New"/>
-          <w:sz w:val="24"/>
-          <w:szCs w:val="24"/>
-        </w:rPr>
-        <w:t>Conclusion #3 //Aligned to your findings #3</w:t>
-      </w:r>
-    </w:p>
-    <w:p>
-      <w:pPr>
-        <w:pStyle w:val="NoSpacing"/>
-        <w:numPr>
-          <w:ilvl w:val="0"/>
-          <w:numId w:val="27"/>
-        </w:numPr>
-        <w:spacing w:line="480" w:lineRule="auto"/>
-        <w:jc w:val="both"/>
-        <w:rPr>
-          <w:rFonts w:ascii="Courier New" w:hAnsi="Courier New" w:cs="Courier New"/>
-          <w:sz w:val="24"/>
-          <w:szCs w:val="24"/>
-        </w:rPr>
-      </w:pPr>
-      <w:r>
-        <w:rPr>
-          <w:rFonts w:ascii="Courier New" w:hAnsi="Courier New" w:cs="Courier New"/>
-          <w:sz w:val="24"/>
-          <w:szCs w:val="24"/>
-        </w:rPr>
-        <w:t>Conclusion #4 //Aligned to your findings #4</w:t>
-      </w:r>
-    </w:p>
-    <w:p>
-      <w:pPr>
-        <w:pStyle w:val="NoSpacing"/>
-        <w:spacing w:line="480" w:lineRule="auto"/>
-        <w:jc w:val="both"/>
-        <w:rPr>
-          <w:rFonts w:ascii="Courier New" w:hAnsi="Courier New" w:cs="Courier New"/>
-          <w:b/>
-          <w:sz w:val="24"/>
-          <w:szCs w:val="24"/>
-        </w:rPr>
-      </w:pPr>
-      <w:r>
-        <w:rPr>
-          <w:rFonts w:ascii="Courier New" w:hAnsi="Courier New" w:cs="Courier New"/>
-          <w:b/>
-          <w:sz w:val="24"/>
-          <w:szCs w:val="24"/>
-        </w:rPr>
-        <w:t>Recommendations</w:t>
-      </w:r>
-    </w:p>
-    <w:p>
-      <w:pPr>
-        <w:pStyle w:val="NoSpacing"/>
-        <w:spacing w:line="480" w:lineRule="auto"/>
-        <w:jc w:val="both"/>
-        <w:rPr>
-          <w:rFonts w:ascii="Courier New" w:hAnsi="Courier New" w:cs="Courier New"/>
-          <w:sz w:val="24"/>
-          <w:szCs w:val="24"/>
-        </w:rPr>
-      </w:pPr>
-      <w:r>
-        <w:rPr>
-          <w:rFonts w:ascii="Courier New" w:hAnsi="Courier New" w:cs="Courier New"/>
-          <w:sz w:val="24"/>
-          <w:szCs w:val="24"/>
-        </w:rPr>
-        <w:tab/>
-        <w:t>The following were the recommendations for the implementation and further development of the system:</w:t>
-      </w:r>
-    </w:p>
-    <w:p>
-      <w:pPr>
-        <w:pStyle w:val="NoSpacing"/>
-        <w:numPr>
-          <w:ilvl w:val="0"/>
-          <w:numId w:val="28"/>
-        </w:numPr>
-        <w:spacing w:line="480" w:lineRule="auto"/>
-        <w:jc w:val="both"/>
-        <w:rPr>
-          <w:rFonts w:ascii="Courier New" w:hAnsi="Courier New" w:cs="Courier New"/>
-          <w:sz w:val="24"/>
-          <w:szCs w:val="24"/>
-        </w:rPr>
-      </w:pPr>
-      <w:r>
-        <w:rPr>
-          <w:rFonts w:ascii="Courier New" w:hAnsi="Courier New" w:cs="Courier New"/>
-          <w:sz w:val="24"/>
-          <w:szCs w:val="24"/>
-        </w:rPr>
-        <w:t>Recommendation #1</w:t>
-      </w:r>
-    </w:p>
-    <w:p>
-      <w:pPr>
-        <w:pStyle w:val="NoSpacing"/>
-        <w:numPr>
-          <w:ilvl w:val="0"/>
-          <w:numId w:val="28"/>
-        </w:numPr>
-        <w:spacing w:line="480" w:lineRule="auto"/>
-        <w:jc w:val="both"/>
-        <w:rPr>
-          <w:rFonts w:ascii="Courier New" w:hAnsi="Courier New" w:cs="Courier New"/>
-          <w:sz w:val="24"/>
-          <w:szCs w:val="24"/>
-        </w:rPr>
-      </w:pPr>
-      <w:r>
-        <w:rPr>
-          <w:rFonts w:ascii="Courier New" w:hAnsi="Courier New" w:cs="Courier New"/>
-          <w:sz w:val="24"/>
-          <w:szCs w:val="24"/>
-        </w:rPr>
-        <w:t>Recommendation #2</w:t>
-      </w:r>
-    </w:p>
-    <w:p>
-      <w:pPr>
-        <w:pStyle w:val="NoSpacing"/>
-        <w:numPr>
-          <w:ilvl w:val="0"/>
-          <w:numId w:val="28"/>
-        </w:numPr>
-        <w:spacing w:line="480" w:lineRule="auto"/>
-        <w:jc w:val="both"/>
-        <w:rPr>
-          <w:rFonts w:ascii="Courier New" w:hAnsi="Courier New" w:cs="Courier New"/>
-          <w:sz w:val="24"/>
-          <w:szCs w:val="24"/>
-        </w:rPr>
-      </w:pPr>
-      <w:r>
-        <w:rPr>
-          <w:rFonts w:ascii="Courier New" w:hAnsi="Courier New" w:cs="Courier New"/>
-          <w:sz w:val="24"/>
-          <w:szCs w:val="24"/>
-        </w:rPr>
-        <w:t>Recommendation #3</w:t>
       </w:r>
     </w:p>
     <w:p>
@@ -1346,22 +313,10 @@
                           <w:txbxContent>
                             <w:p>
                               <w:pPr>
-                                <w:pStyle w:val="Header"/>
-                                <w:tabs>
-                                  <w:tab w:val="clear" w:pos="4153"/>
-                                  <w:tab w:val="clear" w:pos="8306"/>
-                                  <w:tab w:val="center" w:pos="4680"/>
-                                  <w:tab w:val="right" w:pos="9360"/>
-                                </w:tabs>
                                 <w:jc w:val="right"/>
                               </w:pPr>
                               <w:r>
-                                <w:rPr>
-                                  <w:rFonts w:ascii="Courier New" w:hAnsi="Courier New" w:cs="Courier New"/>
-                                  <w:sz w:val="20"/>
-                                  <w:szCs w:val="20"/>
-                                </w:rPr>
-                                <w:t xml:space="preserve">SUMMARY, CONCLUSIONS, AND RECOMMENDATIONS  </w:t>
+                                <w:t>DISCUSSION OF FINDINGS</w:t>
                               </w:r>
                             </w:p>
                             <w:p/>
@@ -1393,22 +348,10 @@
                     <w:txbxContent>
                       <w:p>
                         <w:pPr>
-                          <w:pStyle w:val="Header"/>
-                          <w:tabs>
-                            <w:tab w:val="clear" w:pos="4153"/>
-                            <w:tab w:val="clear" w:pos="8306"/>
-                            <w:tab w:val="center" w:pos="4680"/>
-                            <w:tab w:val="right" w:pos="9360"/>
-                          </w:tabs>
                           <w:jc w:val="right"/>
                         </w:pPr>
                         <w:r>
-                          <w:rPr>
-                            <w:rFonts w:ascii="Courier New" w:hAnsi="Courier New" w:cs="Courier New"/>
-                            <w:sz w:val="20"/>
-                            <w:szCs w:val="20"/>
-                          </w:rPr>
-                          <w:t xml:space="preserve">SUMMARY, CONCLUSIONS, AND RECOMMENDATIONS  </w:t>
+                          <w:t>DISCUSSION OF FINDINGS</w:t>
                         </w:r>
                       </w:p>
                       <w:p/>
@@ -4131,23 +3074,6 @@
 </file>
 
 <file path=customXml/item1.xml><?xml version="1.0" encoding="utf-8"?>
-<p:properties xmlns:p="http://schemas.microsoft.com/office/2006/metadata/properties" xmlns:xsi="http://www.w3.org/2001/XMLSchema-instance" xmlns:pc="http://schemas.microsoft.com/office/infopath/2007/PartnerControls">
-  <documentManagement>
-    <ReferenceId xmlns="0fc63c81-bf90-4faf-ab03-4f81a3d6147e" xsi:nil="true"/>
-  </documentManagement>
-</p:properties>
-</file>
-
-<file path=customXml/item2.xml><?xml version="1.0" encoding="utf-8"?>
-<?mso-contentType ?>
-<FormTemplates xmlns="http://schemas.microsoft.com/sharepoint/v3/contenttype/forms">
-  <Display>DocumentLibraryForm</Display>
-  <Edit>DocumentLibraryForm</Edit>
-  <New>DocumentLibraryForm</New>
-</FormTemplates>
-</file>
-
-<file path=customXml/item3.xml><?xml version="1.0" encoding="utf-8"?>
 <s:customData xmlns="http://www.wps.cn/officeDocument/2013/wpsCustomData" xmlns:s="http://www.wps.cn/officeDocument/2013/wpsCustomData">
   <customSectProps>
     <customSectPr/>
@@ -4172,7 +3098,28 @@
 </s:customData>
 </file>
 
+<file path=customXml/item2.xml><?xml version="1.0" encoding="utf-8"?>
+<?mso-contentType ?>
+<FormTemplates xmlns="http://schemas.microsoft.com/sharepoint/v3/contenttype/forms">
+  <Display>DocumentLibraryForm</Display>
+  <Edit>DocumentLibraryForm</Edit>
+  <New>DocumentLibraryForm</New>
+</FormTemplates>
+</file>
+
+<file path=customXml/item3.xml><?xml version="1.0" encoding="utf-8"?>
+<p:properties xmlns:p="http://schemas.microsoft.com/office/2006/metadata/properties" xmlns:xsi="http://www.w3.org/2001/XMLSchema-instance" xmlns:pc="http://schemas.microsoft.com/office/infopath/2007/PartnerControls">
+  <documentManagement>
+    <ReferenceId xmlns="0fc63c81-bf90-4faf-ab03-4f81a3d6147e" xsi:nil="true"/>
+  </documentManagement>
+</p:properties>
+</file>
+
 <file path=customXml/item4.xml><?xml version="1.0" encoding="utf-8"?>
+<b:Sources xmlns:b="http://schemas.openxmlformats.org/officeDocument/2006/bibliography" xmlns="http://schemas.openxmlformats.org/officeDocument/2006/bibliography" SelectedStyle="\APASixthEditionOfficeOnline.xsl" StyleName="APA" Version="6"/>
+</file>
+
+<file path=customXml/item5.xml><?xml version="1.0" encoding="utf-8"?>
 <ct:contentTypeSchema xmlns:ct="http://schemas.microsoft.com/office/2006/metadata/contentType" xmlns:ma="http://schemas.microsoft.com/office/2006/metadata/properties/metaAttributes" ct:_="" ma:_="" ma:contentTypeName="Document" ma:contentTypeID="0x01010054D44744C221B74F81A251550665AFF9" ma:contentTypeVersion="3" ma:contentTypeDescription="Create a new document." ma:contentTypeScope="" ma:versionID="7b7a2277112825eec0c52d03cb3ffe96">
   <xsd:schema xmlns:xsd="http://www.w3.org/2001/XMLSchema" xmlns:xs="http://www.w3.org/2001/XMLSchema" xmlns:p="http://schemas.microsoft.com/office/2006/metadata/properties" xmlns:ns2="0fc63c81-bf90-4faf-ab03-4f81a3d6147e" targetNamespace="http://schemas.microsoft.com/office/2006/metadata/properties" ma:root="true" ma:fieldsID="75fd94c30eb9423421c8dfb6377185c6" ns2:_="">
     <xsd:import namespace="0fc63c81-bf90-4faf-ab03-4f81a3d6147e"/>
@@ -4310,16 +3257,10 @@
 </ct:contentTypeSchema>
 </file>
 
-<file path=customXml/item5.xml><?xml version="1.0" encoding="utf-8"?>
-<b:Sources xmlns:b="http://schemas.openxmlformats.org/officeDocument/2006/bibliography" xmlns="http://schemas.openxmlformats.org/officeDocument/2006/bibliography" SelectedStyle="\APASixthEditionOfficeOnline.xsl" StyleName="APA" Version="6"/>
-</file>
-
 <file path=customXml/itemProps1.xml><?xml version="1.0" encoding="utf-8"?>
-<ds:datastoreItem xmlns:ds="http://schemas.openxmlformats.org/officeDocument/2006/customXml" ds:itemID="{1E0FE4C6-8E00-4C01-A7B6-61F0ABD916A4}">
+<ds:datastoreItem xmlns:ds="http://schemas.openxmlformats.org/officeDocument/2006/customXml" ds:itemID="{B1977F7D-205B-4081-913C-38D41E755F92}">
   <ds:schemaRefs>
-    <ds:schemaRef ds:uri="http://schemas.microsoft.com/office/2006/metadata/properties"/>
-    <ds:schemaRef ds:uri="http://schemas.microsoft.com/office/infopath/2007/PartnerControls"/>
-    <ds:schemaRef ds:uri="0fc63c81-bf90-4faf-ab03-4f81a3d6147e"/>
+    <ds:schemaRef ds:uri="http://www.wps.cn/officeDocument/2013/wpsCustomData"/>
   </ds:schemaRefs>
 </ds:datastoreItem>
 </file>
@@ -4333,14 +3274,24 @@
 </file>
 
 <file path=customXml/itemProps3.xml><?xml version="1.0" encoding="utf-8"?>
-<ds:datastoreItem xmlns:ds="http://schemas.openxmlformats.org/officeDocument/2006/customXml" ds:itemID="{B1977F7D-205B-4081-913C-38D41E755F92}">
+<ds:datastoreItem xmlns:ds="http://schemas.openxmlformats.org/officeDocument/2006/customXml" ds:itemID="{1E0FE4C6-8E00-4C01-A7B6-61F0ABD916A4}">
   <ds:schemaRefs>
-    <ds:schemaRef ds:uri="http://www.wps.cn/officeDocument/2013/wpsCustomData"/>
+    <ds:schemaRef ds:uri="http://schemas.microsoft.com/office/2006/metadata/properties"/>
+    <ds:schemaRef ds:uri="http://schemas.microsoft.com/office/infopath/2007/PartnerControls"/>
+    <ds:schemaRef ds:uri="0fc63c81-bf90-4faf-ab03-4f81a3d6147e"/>
   </ds:schemaRefs>
 </ds:datastoreItem>
 </file>
 
 <file path=customXml/itemProps4.xml><?xml version="1.0" encoding="utf-8"?>
+<ds:datastoreItem xmlns:ds="http://schemas.openxmlformats.org/officeDocument/2006/customXml" ds:itemID="{2AED59C2-C7F6-4EF1-B189-8E03340BD03E}">
+  <ds:schemaRefs>
+    <ds:schemaRef ds:uri="http://schemas.openxmlformats.org/officeDocument/2006/bibliography"/>
+  </ds:schemaRefs>
+</ds:datastoreItem>
+</file>
+
+<file path=customXml/itemProps5.xml><?xml version="1.0" encoding="utf-8"?>
 <ds:datastoreItem xmlns:ds="http://schemas.openxmlformats.org/officeDocument/2006/customXml" ds:itemID="{F0172D20-78BB-4B76-B995-3FC0C2BC51CD}">
   <ds:schemaRefs>
     <ds:schemaRef ds:uri="http://schemas.microsoft.com/office/2006/metadata/contentType"/>
@@ -4356,12 +3307,4 @@
     <ds:schemaRef ds:uri="http://schemas.microsoft.com/internal/obd"/>
   </ds:schemaRefs>
 </ds:datastoreItem>
-</file>
-
-<file path=customXml/itemProps5.xml><?xml version="1.0" encoding="utf-8"?>
-<ds:datastoreItem xmlns:ds="http://schemas.openxmlformats.org/officeDocument/2006/customXml" ds:itemID="{2AED59C2-C7F6-4EF1-B189-8E03340BD03E}">
-  <ds:schemaRefs>
-    <ds:schemaRef ds:uri="http://schemas.openxmlformats.org/officeDocument/2006/bibliography"/>
-  </ds:schemaRefs>
-</ds:datastoreItem>
 </file>
</xml_diff>

<commit_message>
[FEAT] Added New FIles
Added:
-Abstract empty docx
-Acknowledgement empty docx
-Curriculum Vitae empty docx
</commit_message>
<xml_diff>
--- a/Chapter 4.docx
+++ b/Chapter 4.docx
@@ -156,7 +156,16 @@
     <w:p>
       <w:pPr>
         <w:spacing w:line="480" w:lineRule="auto"/>
+        <w:ind w:firstLine="720"/>
         <w:jc w:val="both"/>
+        <w:rPr>
+          <w:rFonts w:ascii="Courier New" w:eastAsia="Times New Roman" w:hAnsi="Courier New" w:cs="Courier New"/>
+          <w:sz w:val="24"/>
+          <w:szCs w:val="24"/>
+          <w:lang w:eastAsia="en-US"/>
+        </w:rPr>
+      </w:pPr>
+      <w:r>
         <w:rPr>
           <w:rFonts w:ascii="Courier New" w:eastAsia="Times New Roman" w:hAnsi="Courier New" w:cs="Courier New"/>
           <w:b/>
@@ -165,6 +174,169 @@
           <w:szCs w:val="24"/>
           <w:lang w:eastAsia="en-US"/>
         </w:rPr>
+        <w:tab/>
+      </w:r>
+      <w:r>
+        <w:rPr>
+          <w:rFonts w:ascii="Courier New" w:eastAsia="Times New Roman" w:hAnsi="Courier New" w:cs="Courier New"/>
+          <w:sz w:val="24"/>
+          <w:szCs w:val="24"/>
+          <w:lang w:eastAsia="en-US"/>
+        </w:rPr>
+        <w:t xml:space="preserve">The proponents conducted an interview with the </w:t>
+      </w:r>
+      <w:r>
+        <w:rPr>
+          <w:rFonts w:ascii="Courier New" w:eastAsia="Times New Roman" w:hAnsi="Courier New" w:cs="Courier New"/>
+          <w:sz w:val="24"/>
+          <w:szCs w:val="24"/>
+          <w:lang w:eastAsia="en-US"/>
+        </w:rPr>
+        <w:t>Municipal Tourism Officer</w:t>
+      </w:r>
+      <w:r>
+        <w:rPr>
+          <w:rFonts w:ascii="Courier New" w:eastAsia="Times New Roman" w:hAnsi="Courier New" w:cs="Courier New"/>
+          <w:sz w:val="24"/>
+          <w:szCs w:val="24"/>
+          <w:lang w:eastAsia="en-US"/>
+        </w:rPr>
+        <w:t xml:space="preserve"> of </w:t>
+      </w:r>
+      <w:r>
+        <w:rPr>
+          <w:rFonts w:ascii="Courier New" w:eastAsia="Times New Roman" w:hAnsi="Courier New" w:cs="Courier New"/>
+          <w:sz w:val="24"/>
+          <w:szCs w:val="24"/>
+          <w:lang w:eastAsia="en-US"/>
+        </w:rPr>
+        <w:t>Tourist Office of Bolinao</w:t>
+      </w:r>
+      <w:r>
+        <w:rPr>
+          <w:rFonts w:ascii="Courier New" w:eastAsia="Times New Roman" w:hAnsi="Courier New" w:cs="Courier New"/>
+          <w:sz w:val="24"/>
+          <w:szCs w:val="24"/>
+          <w:lang w:eastAsia="en-US"/>
+        </w:rPr>
+        <w:t xml:space="preserve"> Ms. </w:t>
+      </w:r>
+      <w:r>
+        <w:rPr>
+          <w:rFonts w:ascii="Courier New" w:eastAsia="Times New Roman" w:hAnsi="Courier New" w:cs="Courier New"/>
+          <w:sz w:val="24"/>
+          <w:szCs w:val="24"/>
+          <w:lang w:eastAsia="en-US"/>
+        </w:rPr>
+        <w:t>Mary C. De Guzman</w:t>
+      </w:r>
+      <w:r>
+        <w:rPr>
+          <w:rFonts w:ascii="Courier New" w:eastAsia="Times New Roman" w:hAnsi="Courier New" w:cs="Courier New"/>
+          <w:sz w:val="24"/>
+          <w:szCs w:val="24"/>
+          <w:lang w:eastAsia="en-US"/>
+        </w:rPr>
+        <w:t xml:space="preserve"> </w:t>
+      </w:r>
+      <w:r>
+        <w:rPr>
+          <w:rFonts w:ascii="Courier New" w:eastAsia="Times New Roman" w:hAnsi="Courier New" w:cs="Courier New"/>
+          <w:sz w:val="24"/>
+          <w:szCs w:val="24"/>
+          <w:lang w:eastAsia="en-US"/>
+        </w:rPr>
+        <w:t xml:space="preserve">&lt;add role here&gt; </w:t>
+      </w:r>
+      <w:r>
+        <w:rPr>
+          <w:rFonts w:ascii="Courier New" w:eastAsia="Times New Roman" w:hAnsi="Courier New" w:cs="Courier New"/>
+          <w:sz w:val="24"/>
+          <w:szCs w:val="24"/>
+          <w:lang w:eastAsia="en-US"/>
+        </w:rPr>
+        <w:t>&lt;add findings here, TBA</w:t>
+      </w:r>
+      <w:r>
+        <w:rPr>
+          <w:rFonts w:ascii="Courier New" w:eastAsia="Times New Roman" w:hAnsi="Courier New" w:cs="Courier New"/>
+          <w:sz w:val="24"/>
+          <w:szCs w:val="24"/>
+          <w:lang w:eastAsia="en-US"/>
+        </w:rPr>
+        <w:t xml:space="preserve">. The proponents found out that the </w:t>
+      </w:r>
+      <w:r>
+        <w:rPr>
+          <w:rFonts w:ascii="Courier New" w:eastAsia="Times New Roman" w:hAnsi="Courier New" w:cs="Courier New"/>
+          <w:sz w:val="24"/>
+          <w:szCs w:val="24"/>
+          <w:lang w:eastAsia="en-US"/>
+        </w:rPr>
+        <w:t>Tourist</w:t>
+      </w:r>
+      <w:r>
+        <w:rPr>
+          <w:rFonts w:ascii="Courier New" w:eastAsia="Times New Roman" w:hAnsi="Courier New" w:cs="Courier New"/>
+          <w:sz w:val="24"/>
+          <w:szCs w:val="24"/>
+          <w:lang w:eastAsia="en-US"/>
+        </w:rPr>
+        <w:t xml:space="preserve"> Office is </w:t>
+      </w:r>
+      <w:r>
+        <w:rPr>
+          <w:rFonts w:ascii="Courier New" w:eastAsia="Times New Roman" w:hAnsi="Courier New" w:cs="Courier New"/>
+          <w:sz w:val="24"/>
+          <w:szCs w:val="24"/>
+          <w:lang w:eastAsia="en-US"/>
+        </w:rPr>
+        <w:t>&lt;add current process here&gt;</w:t>
+      </w:r>
+      <w:r>
+        <w:rPr>
+          <w:rFonts w:ascii="Courier New" w:eastAsia="Times New Roman" w:hAnsi="Courier New" w:cs="Courier New"/>
+          <w:sz w:val="24"/>
+          <w:szCs w:val="24"/>
+          <w:lang w:eastAsia="en-US"/>
+        </w:rPr>
+        <w:t>.</w:t>
+      </w:r>
+    </w:p>
+    <w:p>
+      <w:pPr>
+        <w:spacing w:line="480" w:lineRule="auto"/>
+        <w:jc w:val="both"/>
+        <w:rPr>
+          <w:rFonts w:ascii="Courier New" w:eastAsia="Times New Roman" w:hAnsi="Courier New" w:cs="Courier New"/>
+          <w:sz w:val="24"/>
+          <w:szCs w:val="24"/>
+          <w:lang w:eastAsia="en-US"/>
+        </w:rPr>
+      </w:pPr>
+    </w:p>
+    <w:p>
+      <w:pPr>
+        <w:spacing w:line="480" w:lineRule="auto"/>
+        <w:jc w:val="both"/>
+        <w:rPr>
+          <w:rFonts w:ascii="Courier New" w:eastAsia="Times New Roman" w:hAnsi="Courier New" w:cs="Courier New"/>
+          <w:sz w:val="24"/>
+          <w:szCs w:val="24"/>
+          <w:lang w:eastAsia="en-US"/>
+        </w:rPr>
+      </w:pPr>
+    </w:p>
+    <w:p>
+      <w:pPr>
+        <w:spacing w:line="480" w:lineRule="auto"/>
+        <w:jc w:val="both"/>
+        <w:rPr>
+          <w:rFonts w:ascii="Courier New" w:eastAsia="Times New Roman" w:hAnsi="Courier New" w:cs="Courier New"/>
+          <w:sz w:val="24"/>
+          <w:szCs w:val="24"/>
+          <w:lang w:eastAsia="en-US"/>
+        </w:rPr>
       </w:pPr>
       <w:r>
         <w:rPr>
@@ -175,7 +347,258 @@
           <w:szCs w:val="24"/>
           <w:lang w:eastAsia="en-US"/>
         </w:rPr>
+        <w:t xml:space="preserve">Difficulties encountered in the current system of Tourist Office </w:t>
+      </w:r>
+      <w:r>
+        <w:rPr>
+          <w:rFonts w:ascii="Courier New" w:eastAsia="Times New Roman" w:hAnsi="Courier New" w:cs="Courier New"/>
+          <w:sz w:val="24"/>
+          <w:szCs w:val="24"/>
+          <w:lang w:eastAsia="en-US"/>
+        </w:rPr>
+        <w:t xml:space="preserve"> </w:t>
+      </w:r>
+    </w:p>
+    <w:p>
+      <w:pPr>
+        <w:spacing w:line="480" w:lineRule="auto"/>
+        <w:jc w:val="both"/>
+        <w:rPr>
+          <w:rFonts w:ascii="Courier New" w:eastAsia="Times New Roman" w:hAnsi="Courier New" w:cs="Courier New"/>
+          <w:sz w:val="24"/>
+          <w:szCs w:val="24"/>
+          <w:lang w:eastAsia="en-US"/>
+        </w:rPr>
+      </w:pPr>
+      <w:r>
+        <w:rPr>
+          <w:rFonts w:ascii="Courier New" w:eastAsia="Times New Roman" w:hAnsi="Courier New" w:cs="Courier New"/>
+          <w:b/>
+          <w:bCs/>
+          <w:sz w:val="24"/>
+          <w:szCs w:val="24"/>
+          <w:lang w:eastAsia="en-US"/>
+        </w:rPr>
         <w:tab/>
+      </w:r>
+      <w:r>
+        <w:rPr>
+          <w:rFonts w:ascii="Courier New" w:eastAsia="Times New Roman" w:hAnsi="Courier New" w:cs="Courier New"/>
+          <w:sz w:val="24"/>
+          <w:szCs w:val="24"/>
+          <w:lang w:eastAsia="en-US"/>
+        </w:rPr>
+        <w:t>Based on the data gathered from the interview conducted with Ms. Mary C. De Guzman, the following are the difficulties encountered by the Tourist Office:</w:t>
+      </w:r>
+    </w:p>
+    <w:p>
+      <w:pPr>
+        <w:spacing w:line="480" w:lineRule="auto"/>
+        <w:jc w:val="both"/>
+        <w:rPr>
+          <w:rFonts w:ascii="Courier New" w:eastAsia="Times New Roman" w:hAnsi="Courier New" w:cs="Courier New"/>
+          <w:sz w:val="24"/>
+          <w:szCs w:val="24"/>
+          <w:u w:val="single"/>
+          <w:lang w:eastAsia="en-US"/>
+        </w:rPr>
+      </w:pPr>
+      <w:r>
+        <w:rPr>
+          <w:rFonts w:ascii="Courier New" w:eastAsia="Times New Roman" w:hAnsi="Courier New" w:cs="Courier New"/>
+          <w:sz w:val="24"/>
+          <w:szCs w:val="24"/>
+          <w:lang w:eastAsia="en-US"/>
+        </w:rPr>
+        <w:tab/>
+      </w:r>
+      <w:r>
+        <w:rPr>
+          <w:rFonts w:ascii="Courier New" w:eastAsia="Times New Roman" w:hAnsi="Courier New" w:cs="Courier New"/>
+          <w:sz w:val="24"/>
+          <w:szCs w:val="24"/>
+          <w:lang w:eastAsia="en-US"/>
+        </w:rPr>
+        <w:t>&lt;</w:t>
+      </w:r>
+      <w:r>
+        <w:rPr>
+          <w:rFonts w:ascii="Courier New" w:eastAsia="Times New Roman" w:hAnsi="Courier New" w:cs="Courier New"/>
+          <w:sz w:val="24"/>
+          <w:szCs w:val="24"/>
+          <w:u w:val="single"/>
+          <w:lang w:eastAsia="en-US"/>
+        </w:rPr>
+        <w:t>add difficulties&gt;.</w:t>
+      </w:r>
+    </w:p>
+    <w:p>
+      <w:pPr>
+        <w:spacing w:line="480" w:lineRule="auto"/>
+        <w:jc w:val="both"/>
+        <w:rPr>
+          <w:rFonts w:ascii="Courier New" w:eastAsia="Times New Roman" w:hAnsi="Courier New" w:cs="Courier New"/>
+          <w:sz w:val="24"/>
+          <w:szCs w:val="24"/>
+          <w:u w:val="single"/>
+          <w:lang w:eastAsia="en-US"/>
+        </w:rPr>
+      </w:pPr>
+    </w:p>
+    <w:p>
+      <w:pPr>
+        <w:spacing w:line="480" w:lineRule="auto"/>
+        <w:jc w:val="both"/>
+        <w:rPr>
+          <w:rFonts w:ascii="Courier New" w:eastAsia="Times New Roman" w:hAnsi="Courier New" w:cs="Courier New"/>
+          <w:b/>
+          <w:bCs/>
+          <w:sz w:val="24"/>
+          <w:szCs w:val="24"/>
+          <w:lang w:eastAsia="en-US"/>
+        </w:rPr>
+      </w:pPr>
+      <w:r>
+        <w:rPr>
+          <w:rFonts w:ascii="Courier New" w:eastAsia="Times New Roman" w:hAnsi="Courier New" w:cs="Courier New"/>
+          <w:b/>
+          <w:bCs/>
+          <w:sz w:val="24"/>
+          <w:szCs w:val="24"/>
+          <w:lang w:eastAsia="en-US"/>
+        </w:rPr>
+        <w:lastRenderedPageBreak/>
+        <w:t>Features of the Proposed Tourist Monitoring System</w:t>
+      </w:r>
+    </w:p>
+    <w:p>
+      <w:pPr>
+        <w:spacing w:line="480" w:lineRule="auto"/>
+        <w:jc w:val="both"/>
+        <w:rPr>
+          <w:rFonts w:ascii="Courier New" w:eastAsia="Times New Roman" w:hAnsi="Courier New" w:cs="Courier New"/>
+          <w:sz w:val="24"/>
+          <w:szCs w:val="24"/>
+          <w:lang w:eastAsia="en-US"/>
+        </w:rPr>
+      </w:pPr>
+      <w:r>
+        <w:rPr>
+          <w:rFonts w:ascii="Courier New" w:eastAsia="Times New Roman" w:hAnsi="Courier New" w:cs="Courier New"/>
+          <w:b/>
+          <w:bCs/>
+          <w:sz w:val="24"/>
+          <w:szCs w:val="24"/>
+          <w:lang w:eastAsia="en-US"/>
+        </w:rPr>
+        <w:tab/>
+      </w:r>
+      <w:r>
+        <w:rPr>
+          <w:rFonts w:ascii="Courier New" w:eastAsia="Times New Roman" w:hAnsi="Courier New" w:cs="Courier New"/>
+          <w:sz w:val="24"/>
+          <w:szCs w:val="24"/>
+          <w:lang w:eastAsia="en-US"/>
+        </w:rPr>
+        <w:t>The development of Tourist Monitoring System for Bolinao is designed to provide the following features:</w:t>
+      </w:r>
+    </w:p>
+    <w:p>
+      <w:pPr>
+        <w:spacing w:line="480" w:lineRule="auto"/>
+        <w:jc w:val="both"/>
+        <w:rPr>
+          <w:rFonts w:ascii="Courier New" w:eastAsia="Times New Roman" w:hAnsi="Courier New" w:cs="Courier New"/>
+          <w:sz w:val="24"/>
+          <w:szCs w:val="24"/>
+          <w:lang w:eastAsia="en-US"/>
+        </w:rPr>
+      </w:pPr>
+      <w:r>
+        <w:rPr>
+          <w:rFonts w:ascii="Courier New" w:eastAsia="Times New Roman" w:hAnsi="Courier New" w:cs="Courier New"/>
+          <w:sz w:val="24"/>
+          <w:szCs w:val="24"/>
+          <w:lang w:eastAsia="en-US"/>
+        </w:rPr>
+        <w:tab/>
+        <w:t>&lt;</w:t>
+      </w:r>
+      <w:r>
+        <w:rPr>
+          <w:rFonts w:ascii="Courier New" w:eastAsia="Times New Roman" w:hAnsi="Courier New" w:cs="Courier New"/>
+          <w:sz w:val="24"/>
+          <w:szCs w:val="24"/>
+          <w:u w:val="single"/>
+          <w:lang w:eastAsia="en-US"/>
+        </w:rPr>
+        <w:t>Add features</w:t>
+      </w:r>
+      <w:r>
+        <w:rPr>
+          <w:rFonts w:ascii="Courier New" w:eastAsia="Times New Roman" w:hAnsi="Courier New" w:cs="Courier New"/>
+          <w:sz w:val="24"/>
+          <w:szCs w:val="24"/>
+          <w:u w:val="single"/>
+          <w:lang w:eastAsia="en-US"/>
+        </w:rPr>
+        <w:t xml:space="preserve"> based on the repo</w:t>
+      </w:r>
+      <w:r>
+        <w:rPr>
+          <w:rFonts w:ascii="Courier New" w:eastAsia="Times New Roman" w:hAnsi="Courier New" w:cs="Courier New"/>
+          <w:sz w:val="24"/>
+          <w:szCs w:val="24"/>
+          <w:u w:val="single"/>
+          <w:lang w:eastAsia="en-US"/>
+        </w:rPr>
+        <w:t>&gt;.</w:t>
+      </w:r>
+      <w:r>
+        <w:rPr>
+          <w:rFonts w:ascii="Courier New" w:eastAsia="Times New Roman" w:hAnsi="Courier New" w:cs="Courier New"/>
+          <w:sz w:val="24"/>
+          <w:szCs w:val="24"/>
+          <w:lang w:eastAsia="en-US"/>
+        </w:rPr>
+        <w:t xml:space="preserve"> </w:t>
+      </w:r>
+    </w:p>
+    <w:p>
+      <w:pPr>
+        <w:spacing w:line="480" w:lineRule="auto"/>
+        <w:jc w:val="both"/>
+        <w:rPr>
+          <w:rFonts w:ascii="Courier New" w:eastAsia="Times New Roman" w:hAnsi="Courier New" w:cs="Courier New"/>
+          <w:sz w:val="24"/>
+          <w:szCs w:val="24"/>
+          <w:lang w:eastAsia="en-US"/>
+        </w:rPr>
+      </w:pPr>
+    </w:p>
+    <w:p>
+      <w:pPr>
+        <w:spacing w:line="480" w:lineRule="auto"/>
+        <w:jc w:val="both"/>
+        <w:rPr>
+          <w:rFonts w:ascii="Courier New" w:eastAsia="Times New Roman" w:hAnsi="Courier New" w:cs="Courier New"/>
+          <w:b/>
+          <w:bCs/>
+          <w:sz w:val="24"/>
+          <w:szCs w:val="24"/>
+          <w:lang w:eastAsia="en-US"/>
+        </w:rPr>
+      </w:pPr>
+      <w:r>
+        <w:rPr>
+          <w:rFonts w:ascii="Courier New" w:eastAsia="Times New Roman" w:hAnsi="Courier New" w:cs="Courier New"/>
+          <w:b/>
+          <w:bCs/>
+          <w:sz w:val="24"/>
+          <w:szCs w:val="24"/>
+          <w:lang w:eastAsia="en-US"/>
+        </w:rPr>
+        <w:t>Acceptability test of RMS</w:t>
       </w:r>
     </w:p>
     <w:p>

</xml_diff>

<commit_message>
Moved other parts of chap 4 to chap 5
</commit_message>
<xml_diff>
--- a/Chapter 4.docx
+++ b/Chapter 4.docx
@@ -5053,542 +5053,6 @@
           <w:lang w:eastAsia="en-US"/>
         </w:rPr>
         <w:t xml:space="preserve"> Office and the IT faculty of PSU – ACC.</w:t>
-      </w:r>
-    </w:p>
-    <w:p>
-      <w:pPr>
-        <w:spacing w:line="480" w:lineRule="auto"/>
-        <w:jc w:val="both"/>
-        <w:rPr>
-          <w:rFonts w:ascii="Courier New" w:eastAsia="Times New Roman" w:hAnsi="Courier New" w:cs="Courier New"/>
-          <w:sz w:val="24"/>
-          <w:szCs w:val="24"/>
-          <w:lang w:eastAsia="en-US"/>
-        </w:rPr>
-      </w:pPr>
-    </w:p>
-    <w:p>
-      <w:pPr>
-        <w:pStyle w:val="NoSpacing"/>
-        <w:spacing w:line="480" w:lineRule="auto"/>
-        <w:jc w:val="both"/>
-        <w:rPr>
-          <w:rFonts w:ascii="Courier New" w:hAnsi="Courier New" w:cs="Courier New"/>
-          <w:b/>
-          <w:sz w:val="24"/>
-          <w:szCs w:val="24"/>
-        </w:rPr>
-      </w:pPr>
-      <w:r>
-        <w:rPr>
-          <w:rFonts w:ascii="Courier New" w:hAnsi="Courier New" w:cs="Courier New"/>
-          <w:b/>
-          <w:sz w:val="24"/>
-          <w:szCs w:val="24"/>
-        </w:rPr>
-        <w:t>Conclusions</w:t>
-      </w:r>
-    </w:p>
-    <w:p>
-      <w:pPr>
-        <w:pStyle w:val="NoSpacing"/>
-        <w:spacing w:line="480" w:lineRule="auto"/>
-        <w:jc w:val="both"/>
-        <w:rPr>
-          <w:rFonts w:ascii="Courier New" w:hAnsi="Courier New" w:cs="Courier New"/>
-          <w:sz w:val="24"/>
-          <w:szCs w:val="24"/>
-        </w:rPr>
-      </w:pPr>
-      <w:r>
-        <w:rPr>
-          <w:rFonts w:ascii="Courier New" w:hAnsi="Courier New" w:cs="Courier New"/>
-          <w:b/>
-          <w:sz w:val="24"/>
-          <w:szCs w:val="24"/>
-        </w:rPr>
-        <w:lastRenderedPageBreak/>
-        <w:tab/>
-      </w:r>
-      <w:r>
-        <w:rPr>
-          <w:rFonts w:ascii="Courier New" w:hAnsi="Courier New" w:cs="Courier New"/>
-          <w:sz w:val="24"/>
-          <w:szCs w:val="24"/>
-        </w:rPr>
-        <w:t>Based on the findings, the following conclusions are drawn:</w:t>
-      </w:r>
-    </w:p>
-    <w:p>
-      <w:pPr>
-        <w:pStyle w:val="NoSpacing"/>
-        <w:numPr>
-          <w:ilvl w:val="0"/>
-          <w:numId w:val="27"/>
-        </w:numPr>
-        <w:spacing w:line="480" w:lineRule="auto"/>
-        <w:jc w:val="both"/>
-        <w:rPr>
-          <w:rFonts w:ascii="Courier New" w:hAnsi="Courier New" w:cs="Courier New"/>
-          <w:sz w:val="24"/>
-          <w:szCs w:val="24"/>
-        </w:rPr>
-      </w:pPr>
-      <w:r>
-        <w:rPr>
-          <w:rFonts w:ascii="Courier New" w:hAnsi="Courier New" w:cs="Courier New"/>
-          <w:sz w:val="24"/>
-          <w:szCs w:val="24"/>
-        </w:rPr>
-        <w:t>Conclusion #1 //Aligned to your findings #1</w:t>
-      </w:r>
-    </w:p>
-    <w:p>
-      <w:pPr>
-        <w:pStyle w:val="NoSpacing"/>
-        <w:numPr>
-          <w:ilvl w:val="0"/>
-          <w:numId w:val="27"/>
-        </w:numPr>
-        <w:spacing w:line="480" w:lineRule="auto"/>
-        <w:jc w:val="both"/>
-        <w:rPr>
-          <w:rFonts w:ascii="Courier New" w:hAnsi="Courier New" w:cs="Courier New"/>
-          <w:sz w:val="24"/>
-          <w:szCs w:val="24"/>
-        </w:rPr>
-      </w:pPr>
-      <w:r>
-        <w:rPr>
-          <w:rFonts w:ascii="Courier New" w:hAnsi="Courier New" w:cs="Courier New"/>
-          <w:sz w:val="24"/>
-          <w:szCs w:val="24"/>
-        </w:rPr>
-        <w:t>Conclusion #2 //Aligned to your findings #2</w:t>
-      </w:r>
-    </w:p>
-    <w:p>
-      <w:pPr>
-        <w:pStyle w:val="NoSpacing"/>
-        <w:numPr>
-          <w:ilvl w:val="0"/>
-          <w:numId w:val="27"/>
-        </w:numPr>
-        <w:spacing w:line="480" w:lineRule="auto"/>
-        <w:jc w:val="both"/>
-        <w:rPr>
-          <w:rFonts w:ascii="Courier New" w:hAnsi="Courier New" w:cs="Courier New"/>
-          <w:sz w:val="24"/>
-          <w:szCs w:val="24"/>
-        </w:rPr>
-      </w:pPr>
-      <w:r>
-        <w:rPr>
-          <w:rFonts w:ascii="Courier New" w:hAnsi="Courier New" w:cs="Courier New"/>
-          <w:sz w:val="24"/>
-          <w:szCs w:val="24"/>
-        </w:rPr>
-        <w:t>Conclusion #3 //Aligned to your findings #3</w:t>
-      </w:r>
-    </w:p>
-    <w:p>
-      <w:pPr>
-        <w:pStyle w:val="NoSpacing"/>
-        <w:numPr>
-          <w:ilvl w:val="0"/>
-          <w:numId w:val="27"/>
-        </w:numPr>
-        <w:spacing w:line="480" w:lineRule="auto"/>
-        <w:jc w:val="both"/>
-        <w:rPr>
-          <w:rFonts w:ascii="Courier New" w:hAnsi="Courier New" w:cs="Courier New"/>
-          <w:sz w:val="24"/>
-          <w:szCs w:val="24"/>
-        </w:rPr>
-      </w:pPr>
-      <w:r>
-        <w:rPr>
-          <w:rFonts w:ascii="Courier New" w:hAnsi="Courier New" w:cs="Courier New"/>
-          <w:sz w:val="24"/>
-          <w:szCs w:val="24"/>
-        </w:rPr>
-        <w:t>Conclusion #4 //Aligned to your findings #4</w:t>
-      </w:r>
-    </w:p>
-    <w:p>
-      <w:pPr>
-        <w:pStyle w:val="NoSpacing"/>
-        <w:spacing w:line="480" w:lineRule="auto"/>
-        <w:jc w:val="both"/>
-        <w:rPr>
-          <w:rFonts w:ascii="Courier New" w:hAnsi="Courier New" w:cs="Courier New"/>
-          <w:b/>
-          <w:sz w:val="24"/>
-          <w:szCs w:val="24"/>
-        </w:rPr>
-      </w:pPr>
-      <w:r>
-        <w:rPr>
-          <w:rFonts w:ascii="Courier New" w:hAnsi="Courier New" w:cs="Courier New"/>
-          <w:b/>
-          <w:sz w:val="24"/>
-          <w:szCs w:val="24"/>
-        </w:rPr>
-        <w:t>Recommendations</w:t>
-      </w:r>
-    </w:p>
-    <w:p>
-      <w:pPr>
-        <w:pStyle w:val="NoSpacing"/>
-        <w:spacing w:line="480" w:lineRule="auto"/>
-        <w:jc w:val="both"/>
-        <w:rPr>
-          <w:rFonts w:ascii="Courier New" w:hAnsi="Courier New" w:cs="Courier New"/>
-          <w:sz w:val="24"/>
-          <w:szCs w:val="24"/>
-        </w:rPr>
-      </w:pPr>
-      <w:r>
-        <w:rPr>
-          <w:rFonts w:ascii="Courier New" w:hAnsi="Courier New" w:cs="Courier New"/>
-          <w:sz w:val="24"/>
-          <w:szCs w:val="24"/>
-        </w:rPr>
-        <w:tab/>
-        <w:t>The following were the recommendations for the implementation and further development of the system:</w:t>
-      </w:r>
-    </w:p>
-    <w:p>
-      <w:pPr>
-        <w:pStyle w:val="NoSpacing"/>
-        <w:numPr>
-          <w:ilvl w:val="0"/>
-          <w:numId w:val="28"/>
-        </w:numPr>
-        <w:spacing w:line="480" w:lineRule="auto"/>
-        <w:jc w:val="both"/>
-        <w:rPr>
-          <w:rFonts w:ascii="Courier New" w:hAnsi="Courier New" w:cs="Courier New"/>
-          <w:sz w:val="24"/>
-          <w:szCs w:val="24"/>
-        </w:rPr>
-      </w:pPr>
-      <w:r>
-        <w:rPr>
-          <w:rFonts w:ascii="Courier New" w:hAnsi="Courier New" w:cs="Courier New"/>
-          <w:sz w:val="24"/>
-          <w:szCs w:val="24"/>
-        </w:rPr>
-        <w:t>Change the title of the study to ‘Tourism Monitoring System for Bolinao’</w:t>
-      </w:r>
-      <w:r>
-        <w:rPr>
-          <w:rFonts w:ascii="Courier New" w:hAnsi="Courier New" w:cs="Courier New"/>
-          <w:sz w:val="24"/>
-          <w:szCs w:val="24"/>
-        </w:rPr>
-        <w:t>.</w:t>
-      </w:r>
-    </w:p>
-    <w:p>
-      <w:pPr>
-        <w:pStyle w:val="NoSpacing"/>
-        <w:numPr>
-          <w:ilvl w:val="0"/>
-          <w:numId w:val="28"/>
-        </w:numPr>
-        <w:spacing w:line="480" w:lineRule="auto"/>
-        <w:jc w:val="both"/>
-        <w:rPr>
-          <w:rFonts w:ascii="Courier New" w:hAnsi="Courier New" w:cs="Courier New"/>
-          <w:sz w:val="24"/>
-          <w:szCs w:val="24"/>
-        </w:rPr>
-      </w:pPr>
-      <w:r>
-        <w:rPr>
-          <w:rFonts w:ascii="Courier New" w:hAnsi="Courier New" w:cs="Courier New"/>
-          <w:sz w:val="24"/>
-          <w:szCs w:val="24"/>
-        </w:rPr>
-        <w:t>Identify the list of registered establishments in Bolinao related to tourism</w:t>
-      </w:r>
-      <w:r>
-        <w:rPr>
-          <w:rFonts w:ascii="Courier New" w:hAnsi="Courier New" w:cs="Courier New"/>
-          <w:sz w:val="24"/>
-          <w:szCs w:val="24"/>
-        </w:rPr>
-        <w:t xml:space="preserve"> instead of DOT Accredited </w:t>
-      </w:r>
-      <w:r>
-        <w:rPr>
-          <w:rFonts w:ascii="Courier New" w:hAnsi="Courier New" w:cs="Courier New"/>
-          <w:sz w:val="24"/>
-          <w:szCs w:val="24"/>
-        </w:rPr>
-        <w:t>t</w:t>
-      </w:r>
-      <w:r>
-        <w:rPr>
-          <w:rFonts w:ascii="Courier New" w:hAnsi="Courier New" w:cs="Courier New"/>
-          <w:sz w:val="24"/>
-          <w:szCs w:val="24"/>
-        </w:rPr>
-        <w:t>ourist spots.</w:t>
-      </w:r>
-    </w:p>
-    <w:p>
-      <w:pPr>
-        <w:pStyle w:val="NoSpacing"/>
-        <w:numPr>
-          <w:ilvl w:val="0"/>
-          <w:numId w:val="28"/>
-        </w:numPr>
-        <w:spacing w:line="480" w:lineRule="auto"/>
-        <w:jc w:val="both"/>
-        <w:rPr>
-          <w:rFonts w:ascii="Courier New" w:hAnsi="Courier New" w:cs="Courier New"/>
-          <w:sz w:val="24"/>
-          <w:szCs w:val="24"/>
-        </w:rPr>
-      </w:pPr>
-      <w:r>
-        <w:rPr>
-          <w:rFonts w:ascii="Courier New" w:hAnsi="Courier New" w:cs="Courier New"/>
-          <w:sz w:val="24"/>
-          <w:szCs w:val="24"/>
-        </w:rPr>
-        <w:t xml:space="preserve">Add more details of tourism in Bolinao including the following: </w:t>
-      </w:r>
-      <w:r>
-        <w:rPr>
-          <w:rFonts w:ascii="Courier New" w:hAnsi="Courier New" w:cs="Courier New"/>
-          <w:sz w:val="24"/>
-          <w:szCs w:val="24"/>
-        </w:rPr>
-        <w:t>a</w:t>
-      </w:r>
-      <w:r>
-        <w:rPr>
-          <w:rFonts w:ascii="Courier New" w:hAnsi="Courier New" w:cs="Courier New"/>
-          <w:sz w:val="24"/>
-          <w:szCs w:val="24"/>
-        </w:rPr>
-        <w:t xml:space="preserve">.) </w:t>
-      </w:r>
-      <w:r>
-        <w:rPr>
-          <w:rFonts w:ascii="Courier New" w:hAnsi="Courier New" w:cs="Courier New"/>
-          <w:sz w:val="24"/>
-          <w:szCs w:val="24"/>
-        </w:rPr>
-        <w:t>p</w:t>
-      </w:r>
-      <w:r>
-        <w:rPr>
-          <w:rFonts w:ascii="Courier New" w:hAnsi="Courier New" w:cs="Courier New"/>
-          <w:sz w:val="24"/>
-          <w:szCs w:val="24"/>
-        </w:rPr>
-        <w:t xml:space="preserve">eak </w:t>
-      </w:r>
-      <w:r>
-        <w:rPr>
-          <w:rFonts w:ascii="Courier New" w:hAnsi="Courier New" w:cs="Courier New"/>
-          <w:sz w:val="24"/>
-          <w:szCs w:val="24"/>
-        </w:rPr>
-        <w:t>s</w:t>
-      </w:r>
-      <w:r>
-        <w:rPr>
-          <w:rFonts w:ascii="Courier New" w:hAnsi="Courier New" w:cs="Courier New"/>
-          <w:sz w:val="24"/>
-          <w:szCs w:val="24"/>
-        </w:rPr>
-        <w:t xml:space="preserve">easons of </w:t>
-      </w:r>
-      <w:r>
-        <w:rPr>
-          <w:rFonts w:ascii="Courier New" w:hAnsi="Courier New" w:cs="Courier New"/>
-          <w:sz w:val="24"/>
-          <w:szCs w:val="24"/>
-        </w:rPr>
-        <w:t>tourism</w:t>
-      </w:r>
-      <w:r>
-        <w:rPr>
-          <w:rFonts w:ascii="Courier New" w:hAnsi="Courier New" w:cs="Courier New"/>
-          <w:sz w:val="24"/>
-          <w:szCs w:val="24"/>
-        </w:rPr>
-        <w:t xml:space="preserve"> in Bolinao, </w:t>
-      </w:r>
-      <w:r>
-        <w:rPr>
-          <w:rFonts w:ascii="Courier New" w:hAnsi="Courier New" w:cs="Courier New"/>
-          <w:sz w:val="24"/>
-          <w:szCs w:val="24"/>
-        </w:rPr>
-        <w:t>b</w:t>
-      </w:r>
-      <w:r>
-        <w:rPr>
-          <w:rFonts w:ascii="Courier New" w:hAnsi="Courier New" w:cs="Courier New"/>
-          <w:sz w:val="24"/>
-          <w:szCs w:val="24"/>
-        </w:rPr>
-        <w:t xml:space="preserve">.) </w:t>
-      </w:r>
-      <w:r>
-        <w:rPr>
-          <w:rFonts w:ascii="Courier New" w:hAnsi="Courier New" w:cs="Courier New"/>
-          <w:sz w:val="24"/>
-          <w:szCs w:val="24"/>
-        </w:rPr>
-        <w:t>a</w:t>
-      </w:r>
-      <w:r>
-        <w:rPr>
-          <w:rFonts w:ascii="Courier New" w:hAnsi="Courier New" w:cs="Courier New"/>
-          <w:sz w:val="24"/>
-          <w:szCs w:val="24"/>
-        </w:rPr>
-        <w:t>verage Number of Tourists</w:t>
-      </w:r>
-      <w:r>
-        <w:rPr>
-          <w:rFonts w:ascii="Courier New" w:hAnsi="Courier New" w:cs="Courier New"/>
-          <w:sz w:val="24"/>
-          <w:szCs w:val="24"/>
-        </w:rPr>
-        <w:t>,</w:t>
-      </w:r>
-      <w:r>
-        <w:rPr>
-          <w:rFonts w:ascii="Courier New" w:hAnsi="Courier New" w:cs="Courier New"/>
-          <w:sz w:val="24"/>
-          <w:szCs w:val="24"/>
-        </w:rPr>
-        <w:t xml:space="preserve"> </w:t>
-      </w:r>
-      <w:r>
-        <w:rPr>
-          <w:rFonts w:ascii="Courier New" w:hAnsi="Courier New" w:cs="Courier New"/>
-          <w:sz w:val="24"/>
-          <w:szCs w:val="24"/>
-        </w:rPr>
-        <w:t>c</w:t>
-      </w:r>
-      <w:r>
-        <w:rPr>
-          <w:rFonts w:ascii="Courier New" w:hAnsi="Courier New" w:cs="Courier New"/>
-          <w:sz w:val="24"/>
-          <w:szCs w:val="24"/>
-        </w:rPr>
-        <w:t xml:space="preserve">.) </w:t>
-      </w:r>
-      <w:r>
-        <w:rPr>
-          <w:rFonts w:ascii="Courier New" w:hAnsi="Courier New" w:cs="Courier New"/>
-          <w:sz w:val="24"/>
-          <w:szCs w:val="24"/>
-        </w:rPr>
-        <w:t>l</w:t>
-      </w:r>
-      <w:r>
-        <w:rPr>
-          <w:rFonts w:ascii="Courier New" w:hAnsi="Courier New" w:cs="Courier New"/>
-          <w:sz w:val="24"/>
-          <w:szCs w:val="24"/>
-        </w:rPr>
-        <w:t>ist of registered establishments</w:t>
-      </w:r>
-      <w:r>
-        <w:rPr>
-          <w:rFonts w:ascii="Courier New" w:hAnsi="Courier New" w:cs="Courier New"/>
-          <w:sz w:val="24"/>
-          <w:szCs w:val="24"/>
-        </w:rPr>
-        <w:t>,</w:t>
-      </w:r>
-      <w:r>
-        <w:rPr>
-          <w:rFonts w:ascii="Courier New" w:hAnsi="Courier New" w:cs="Courier New"/>
-          <w:sz w:val="24"/>
-          <w:szCs w:val="24"/>
-        </w:rPr>
-        <w:t xml:space="preserve"> </w:t>
-      </w:r>
-      <w:r>
-        <w:rPr>
-          <w:rFonts w:ascii="Courier New" w:hAnsi="Courier New" w:cs="Courier New"/>
-          <w:sz w:val="24"/>
-          <w:szCs w:val="24"/>
-        </w:rPr>
-        <w:t>d</w:t>
-      </w:r>
-      <w:r>
-        <w:rPr>
-          <w:rFonts w:ascii="Courier New" w:hAnsi="Courier New" w:cs="Courier New"/>
-          <w:sz w:val="24"/>
-          <w:szCs w:val="24"/>
-        </w:rPr>
-        <w:t>.)</w:t>
-      </w:r>
-      <w:r>
-        <w:rPr>
-          <w:rFonts w:ascii="Courier New" w:hAnsi="Courier New" w:cs="Courier New"/>
-          <w:sz w:val="24"/>
-          <w:szCs w:val="24"/>
-        </w:rPr>
-        <w:t xml:space="preserve"> </w:t>
-      </w:r>
-      <w:r>
-        <w:rPr>
-          <w:rFonts w:ascii="Courier New" w:hAnsi="Courier New" w:cs="Courier New"/>
-          <w:sz w:val="24"/>
-          <w:szCs w:val="24"/>
-        </w:rPr>
-        <w:t>o</w:t>
-      </w:r>
-      <w:r>
-        <w:rPr>
-          <w:rFonts w:ascii="Courier New" w:hAnsi="Courier New" w:cs="Courier New"/>
-          <w:sz w:val="24"/>
-          <w:szCs w:val="24"/>
-        </w:rPr>
-        <w:t xml:space="preserve">ffers of each </w:t>
-      </w:r>
-      <w:r>
-        <w:rPr>
-          <w:rFonts w:ascii="Courier New" w:hAnsi="Courier New" w:cs="Courier New"/>
-          <w:sz w:val="24"/>
-          <w:szCs w:val="24"/>
-        </w:rPr>
-        <w:t>establishment</w:t>
-      </w:r>
-    </w:p>
-    <w:p>
-      <w:pPr>
-        <w:spacing w:line="480" w:lineRule="auto"/>
-        <w:jc w:val="both"/>
-        <w:rPr>
-          <w:rFonts w:ascii="Courier New" w:eastAsia="Times New Roman" w:hAnsi="Courier New" w:cs="Courier New"/>
-          <w:sz w:val="24"/>
-          <w:szCs w:val="24"/>
-          <w:lang w:eastAsia="en-US"/>
-        </w:rPr>
-      </w:pPr>
-      <w:r>
-        <w:rPr>
-          <w:rFonts w:ascii="Courier New" w:eastAsia="Times New Roman" w:hAnsi="Courier New" w:cs="Courier New"/>
-          <w:sz w:val="24"/>
-          <w:szCs w:val="24"/>
-          <w:lang w:eastAsia="en-US"/>
-        </w:rPr>
-        <w:tab/>
       </w:r>
     </w:p>
     <w:p>

</xml_diff>

<commit_message>
Add Acceptability Test Drafts
</commit_message>
<xml_diff>
--- a/Chapter 4.docx
+++ b/Chapter 4.docx
@@ -5053,6 +5053,72 @@
           <w:lang w:eastAsia="en-US"/>
         </w:rPr>
         <w:t xml:space="preserve"> Office and the IT faculty of PSU – ACC.</w:t>
+      </w:r>
+    </w:p>
+    <w:p>
+      <w:pPr>
+        <w:pStyle w:val="NoSpacing"/>
+        <w:spacing w:line="480" w:lineRule="auto"/>
+        <w:ind w:firstLine="720"/>
+        <w:jc w:val="both"/>
+        <w:rPr>
+          <w:rFonts w:ascii="Courier New" w:hAnsi="Courier New" w:cs="Courier New"/>
+          <w:sz w:val="24"/>
+          <w:szCs w:val="24"/>
+        </w:rPr>
+      </w:pPr>
+      <w:r>
+        <w:rPr>
+          <w:rFonts w:ascii="Courier New" w:hAnsi="Courier New" w:cs="Courier New"/>
+          <w:sz w:val="24"/>
+          <w:szCs w:val="24"/>
+          <w:u w:val="single"/>
+        </w:rPr>
+        <w:t>Functionality.</w:t>
+      </w:r>
+      <w:r>
+        <w:rPr>
+          <w:rFonts w:ascii="Courier New" w:hAnsi="Courier New" w:cs="Courier New"/>
+          <w:sz w:val="24"/>
+          <w:szCs w:val="24"/>
+        </w:rPr>
+        <w:t xml:space="preserve"> Table 3 shows the perception of evaluators on the system with respect to its functionality.</w:t>
+      </w:r>
+      <w:r>
+        <w:rPr>
+          <w:rFonts w:ascii="Courier New" w:hAnsi="Courier New" w:cs="Courier New"/>
+          <w:color w:val="000000"/>
+          <w:shd w:val="clear" w:color="auto" w:fill="FFFFFF"/>
+        </w:rPr>
+        <w:t xml:space="preserve"> </w:t>
+      </w:r>
+      <w:r>
+        <w:rPr>
+          <w:rStyle w:val="normaltextrun"/>
+          <w:rFonts w:ascii="Courier New" w:hAnsi="Courier New" w:cs="Courier New"/>
+          <w:color w:val="000000"/>
+          <w:shd w:val="clear" w:color="auto" w:fill="FFFFFF"/>
+        </w:rPr>
+        <w:t xml:space="preserve">The respondent rate functionality of the system is reflected with </w:t>
+      </w:r>
+      <w:r>
+        <w:rPr>
+          <w:rStyle w:val="normaltextrun"/>
+          <w:rFonts w:ascii="Courier New" w:hAnsi="Courier New" w:cs="Courier New"/>
+          <w:color w:val="000000"/>
+          <w:shd w:val="clear" w:color="auto" w:fill="FFFFFF"/>
+        </w:rPr>
+        <w:lastRenderedPageBreak/>
+        <w:t>an overall mean of 4.73 which interprets as excellent. The functions of the system are appropriate in terms of suitability, with a total average weighted mean of 4.4, which translates to excellent. The measured data can be used by the registrar for data appropriateness. In terms of accuracy, PSU-ACC Registrar Office RMS has a total average weighted mean of 4.4, which translates to excellent, the RMS adheres to existing standards and policies. For security, the system prevents unauthorized access with an average weighted mean of 4, which is considered very good. The developed system can provide security to authorized personnel such as usernames and passwords in accessing the system.</w:t>
+      </w:r>
+      <w:r>
+        <w:rPr>
+          <w:rStyle w:val="eop"/>
+          <w:rFonts w:ascii="Courier New" w:hAnsi="Courier New" w:cs="Courier New"/>
+          <w:color w:val="000000"/>
+          <w:shd w:val="clear" w:color="auto" w:fill="FFFFFF"/>
+        </w:rPr>
+        <w:t> </w:t>
       </w:r>
     </w:p>
     <w:p>
@@ -7691,6 +7757,16 @@
       <w:lang w:eastAsia="zh-CN"/>
     </w:rPr>
   </w:style>
+  <w:style w:type="character" w:customStyle="1" w:styleId="normaltextrun">
+    <w:name w:val="normaltextrun"/>
+    <w:basedOn w:val="DefaultParagraphFont"/>
+    <w:rsid w:val="00EE2738"/>
+  </w:style>
+  <w:style w:type="character" w:customStyle="1" w:styleId="eop">
+    <w:name w:val="eop"/>
+    <w:basedOn w:val="DefaultParagraphFont"/>
+    <w:rsid w:val="00EE2738"/>
+  </w:style>
 </w:styles>
 </file>
 

</xml_diff>

<commit_message>
Added Tabulation for Acceptability Test
</commit_message>
<xml_diff>
--- a/Chapter 4.docx
+++ b/Chapter 4.docx
@@ -5062,54 +5062,142 @@
         <w:ind w:firstLine="720"/>
         <w:jc w:val="both"/>
         <w:rPr>
-          <w:rFonts w:ascii="Courier New" w:hAnsi="Courier New" w:cs="Courier New"/>
-          <w:sz w:val="24"/>
-          <w:szCs w:val="24"/>
-        </w:rPr>
-      </w:pPr>
-      <w:r>
-        <w:rPr>
-          <w:rFonts w:ascii="Courier New" w:hAnsi="Courier New" w:cs="Courier New"/>
-          <w:sz w:val="24"/>
-          <w:szCs w:val="24"/>
-          <w:u w:val="single"/>
-        </w:rPr>
-        <w:t>Functionality.</w:t>
-      </w:r>
-      <w:r>
-        <w:rPr>
-          <w:rFonts w:ascii="Courier New" w:hAnsi="Courier New" w:cs="Courier New"/>
-          <w:sz w:val="24"/>
-          <w:szCs w:val="24"/>
-        </w:rPr>
-        <w:t xml:space="preserve"> Table 3 shows the perception of evaluators on the system with respect to its functionality.</w:t>
-      </w:r>
-      <w:r>
-        <w:rPr>
-          <w:rFonts w:ascii="Courier New" w:hAnsi="Courier New" w:cs="Courier New"/>
-          <w:color w:val="000000"/>
-          <w:shd w:val="clear" w:color="auto" w:fill="FFFFFF"/>
-        </w:rPr>
-        <w:t xml:space="preserve"> </w:t>
-      </w:r>
-      <w:r>
-        <w:rPr>
           <w:rStyle w:val="normaltextrun"/>
           <w:rFonts w:ascii="Courier New" w:hAnsi="Courier New" w:cs="Courier New"/>
           <w:color w:val="000000"/>
+          <w:sz w:val="24"/>
+          <w:szCs w:val="24"/>
           <w:shd w:val="clear" w:color="auto" w:fill="FFFFFF"/>
         </w:rPr>
-        <w:t xml:space="preserve">The respondent rate functionality of the system is reflected with </w:t>
+      </w:pPr>
+      <w:r>
+        <w:rPr>
+          <w:rFonts w:ascii="Courier New" w:hAnsi="Courier New" w:cs="Courier New"/>
+          <w:sz w:val="24"/>
+          <w:szCs w:val="24"/>
+          <w:u w:val="single"/>
+        </w:rPr>
+        <w:t>Functionality.</w:t>
+      </w:r>
+      <w:r>
+        <w:rPr>
+          <w:rFonts w:ascii="Courier New" w:hAnsi="Courier New" w:cs="Courier New"/>
+          <w:sz w:val="24"/>
+          <w:szCs w:val="24"/>
+        </w:rPr>
+        <w:t xml:space="preserve"> </w:t>
+      </w:r>
+      <w:r>
+        <w:rPr>
+          <w:rFonts w:ascii="Courier New" w:hAnsi="Courier New" w:cs="Courier New"/>
+          <w:sz w:val="24"/>
+          <w:szCs w:val="24"/>
+        </w:rPr>
+        <w:t>&lt;Table Number&gt;</w:t>
+      </w:r>
+      <w:r>
+        <w:rPr>
+          <w:rFonts w:ascii="Courier New" w:hAnsi="Courier New" w:cs="Courier New"/>
+          <w:sz w:val="24"/>
+          <w:szCs w:val="24"/>
+        </w:rPr>
+        <w:t xml:space="preserve"> shows the perception of evaluators on the system with respect to its functionality.</w:t>
+      </w:r>
+      <w:r>
+        <w:rPr>
+          <w:rFonts w:ascii="Courier New" w:hAnsi="Courier New" w:cs="Courier New"/>
+          <w:color w:val="000000"/>
+          <w:sz w:val="24"/>
+          <w:szCs w:val="24"/>
+          <w:shd w:val="clear" w:color="auto" w:fill="FFFFFF"/>
+        </w:rPr>
+        <w:t xml:space="preserve"> </w:t>
       </w:r>
       <w:r>
         <w:rPr>
           <w:rStyle w:val="normaltextrun"/>
           <w:rFonts w:ascii="Courier New" w:hAnsi="Courier New" w:cs="Courier New"/>
           <w:color w:val="000000"/>
+          <w:sz w:val="24"/>
+          <w:szCs w:val="24"/>
           <w:shd w:val="clear" w:color="auto" w:fill="FFFFFF"/>
         </w:rPr>
+        <w:t xml:space="preserve">The respondent rate functionality of the </w:t>
+      </w:r>
+      <w:r>
+        <w:rPr>
+          <w:rStyle w:val="normaltextrun"/>
+          <w:rFonts w:ascii="Courier New" w:hAnsi="Courier New" w:cs="Courier New"/>
+          <w:color w:val="000000"/>
+          <w:sz w:val="24"/>
+          <w:szCs w:val="24"/>
+          <w:shd w:val="clear" w:color="auto" w:fill="FFFFFF"/>
+        </w:rPr>
         <w:lastRenderedPageBreak/>
-        <w:t>an overall mean of 4.73 which interprets as excellent. The functions of the system are appropriate in terms of suitability, with a total average weighted mean of 4.4, which translates to excellent. The measured data can be used by the registrar for data appropriateness. In terms of accuracy, PSU-ACC Registrar Office RMS has a total average weighted mean of 4.4, which translates to excellent, the RMS adheres to existing standards and policies. For security, the system prevents unauthorized access with an average weighted mean of 4, which is considered very good. The developed system can provide security to authorized personnel such as usernames and passwords in accessing the system.</w:t>
+        <w:t>system is reflected with an overall mean of 4.73 which interprets as excellent. The functions of the system are appropriate in terms of suitability, with a total average weighted mean of 4.4, which translates to excellent. The measured data can be used by the registrar for data appropriateness. In terms of accuracy, PSU-ACC Registrar Office RMS has a total average weighted mean of 4.4, which translates to excellent, the RMS adheres to existing standards and policies. For security, the system prevents unauthorized access with an average weighted mean of 4, which is considered very good. The developed system can provide security to authorized personnel such as usernames and passwords in accessing the system.</w:t>
+      </w:r>
+    </w:p>
+    <w:p>
+      <w:pPr>
+        <w:pStyle w:val="NoSpacing"/>
+        <w:spacing w:line="480" w:lineRule="auto"/>
+        <w:jc w:val="both"/>
+        <w:rPr>
+          <w:rStyle w:val="normaltextrun"/>
+          <w:rFonts w:ascii="Courier New" w:hAnsi="Courier New" w:cs="Courier New"/>
+          <w:color w:val="000000"/>
+          <w:sz w:val="24"/>
+          <w:szCs w:val="24"/>
+          <w:shd w:val="clear" w:color="auto" w:fill="FFFFFF"/>
+        </w:rPr>
+      </w:pPr>
+      <w:r>
+        <w:rPr>
+          <w:rStyle w:val="normaltextrun"/>
+          <w:rFonts w:ascii="Courier New" w:hAnsi="Courier New" w:cs="Courier New"/>
+          <w:color w:val="000000"/>
+          <w:sz w:val="24"/>
+          <w:szCs w:val="24"/>
+          <w:shd w:val="clear" w:color="auto" w:fill="FFFFFF"/>
+        </w:rPr>
+        <w:t>&lt;Add Table Number&gt;:</w:t>
+      </w:r>
+    </w:p>
+    <w:p>
+      <w:pPr>
+        <w:pStyle w:val="NoSpacing"/>
+        <w:spacing w:line="480" w:lineRule="auto"/>
+        <w:jc w:val="both"/>
+        <w:rPr>
+          <w:rFonts w:ascii="Courier New" w:hAnsi="Courier New" w:cs="Courier New"/>
+          <w:color w:val="000000"/>
+          <w:sz w:val="24"/>
+          <w:szCs w:val="24"/>
+          <w:shd w:val="clear" w:color="auto" w:fill="FFFFFF"/>
+        </w:rPr>
+      </w:pPr>
+      <w:r>
+        <w:rPr>
+          <w:rStyle w:val="normaltextrun"/>
+          <w:rFonts w:ascii="Courier New" w:hAnsi="Courier New" w:cs="Courier New"/>
+          <w:color w:val="000000"/>
+          <w:sz w:val="24"/>
+          <w:szCs w:val="24"/>
+          <w:shd w:val="clear" w:color="auto" w:fill="FFFFFF"/>
+        </w:rPr>
+        <w:t>&lt;</w:t>
+      </w:r>
+      <w:r>
+        <w:rPr>
+          <w:rStyle w:val="normaltextrun"/>
+          <w:rFonts w:ascii="Courier New" w:hAnsi="Courier New" w:cs="Courier New"/>
+          <w:color w:val="000000"/>
+          <w:sz w:val="24"/>
+          <w:szCs w:val="24"/>
+          <w:u w:val="single"/>
+          <w:shd w:val="clear" w:color="auto" w:fill="FFFFFF"/>
+        </w:rPr>
+        <w:t>Add Table Title here&gt;</w:t>
       </w:r>
       <w:r>
         <w:rPr>

</xml_diff>

<commit_message>
Updated List of Figures
</commit_message>
<xml_diff>
--- a/Chapter 4.docx
+++ b/Chapter 4.docx
@@ -370,7 +370,17 @@
           <w:u w:val="single"/>
           <w:lang w:eastAsia="en-US"/>
         </w:rPr>
-        <w:t>tourists</w:t>
+        <w:t>T</w:t>
+      </w:r>
+      <w:r>
+        <w:rPr>
+          <w:rFonts w:ascii="Courier New" w:eastAsia="Times New Roman" w:hAnsi="Courier New" w:cs="Courier New"/>
+          <w:sz w:val="24"/>
+          <w:szCs w:val="24"/>
+          <w:u w:val="single"/>
+          <w:lang w:eastAsia="en-US"/>
+        </w:rPr>
+        <w:t>ourists</w:t>
       </w:r>
       <w:r>
         <w:rPr>
@@ -400,7 +410,7 @@
           <w:u w:val="single"/>
           <w:lang w:eastAsia="en-US"/>
         </w:rPr>
-        <w:t>d</w:t>
+        <w:t>D</w:t>
       </w:r>
       <w:r>
         <w:rPr>
@@ -569,7 +579,27 @@
           <w:u w:val="single"/>
           <w:lang w:eastAsia="en-US"/>
         </w:rPr>
-        <w:t>tourist’s</w:t>
+        <w:t>T</w:t>
+      </w:r>
+      <w:r>
+        <w:rPr>
+          <w:rFonts w:ascii="Courier New" w:eastAsia="Times New Roman" w:hAnsi="Courier New" w:cs="Courier New"/>
+          <w:sz w:val="24"/>
+          <w:szCs w:val="24"/>
+          <w:u w:val="single"/>
+          <w:lang w:eastAsia="en-US"/>
+        </w:rPr>
+        <w:t>ourists</w:t>
+      </w:r>
+      <w:r>
+        <w:rPr>
+          <w:rFonts w:ascii="Courier New" w:eastAsia="Times New Roman" w:hAnsi="Courier New" w:cs="Courier New"/>
+          <w:sz w:val="24"/>
+          <w:szCs w:val="24"/>
+          <w:u w:val="single"/>
+          <w:lang w:eastAsia="en-US"/>
+        </w:rPr>
+        <w:t>’</w:t>
       </w:r>
       <w:r>
         <w:rPr>
@@ -589,7 +619,7 @@
           <w:u w:val="single"/>
           <w:lang w:eastAsia="en-US"/>
         </w:rPr>
-        <w:t>d</w:t>
+        <w:t>D</w:t>
       </w:r>
       <w:r>
         <w:rPr>
@@ -879,7 +909,17 @@
           <w:u w:val="single"/>
           <w:lang w:eastAsia="en-US"/>
         </w:rPr>
-        <w:t>tourist</w:t>
+        <w:t>T</w:t>
+      </w:r>
+      <w:r>
+        <w:rPr>
+          <w:rFonts w:ascii="Courier New" w:eastAsia="Times New Roman" w:hAnsi="Courier New" w:cs="Courier New"/>
+          <w:sz w:val="24"/>
+          <w:szCs w:val="24"/>
+          <w:u w:val="single"/>
+          <w:lang w:eastAsia="en-US"/>
+        </w:rPr>
+        <w:t>ourist</w:t>
       </w:r>
       <w:r>
         <w:rPr>
@@ -899,7 +939,7 @@
           <w:u w:val="single"/>
           <w:lang w:eastAsia="en-US"/>
         </w:rPr>
-        <w:t>d</w:t>
+        <w:t>D</w:t>
       </w:r>
       <w:r>
         <w:rPr>
@@ -919,7 +959,7 @@
           <w:u w:val="single"/>
           <w:lang w:eastAsia="en-US"/>
         </w:rPr>
-        <w:t>m</w:t>
+        <w:t>M</w:t>
       </w:r>
       <w:r>
         <w:rPr>
@@ -1031,7 +1071,17 @@
           <w:u w:val="single"/>
           <w:lang w:eastAsia="en-US"/>
         </w:rPr>
-        <w:t>data</w:t>
+        <w:t>D</w:t>
+      </w:r>
+      <w:r>
+        <w:rPr>
+          <w:rFonts w:ascii="Courier New" w:eastAsia="Times New Roman" w:hAnsi="Courier New" w:cs="Courier New"/>
+          <w:sz w:val="24"/>
+          <w:szCs w:val="24"/>
+          <w:u w:val="single"/>
+          <w:lang w:eastAsia="en-US"/>
+        </w:rPr>
+        <w:t>ata</w:t>
       </w:r>
       <w:r>
         <w:rPr>
@@ -1051,7 +1101,17 @@
           <w:u w:val="single"/>
           <w:lang w:eastAsia="en-US"/>
         </w:rPr>
-        <w:t>collection</w:t>
+        <w:t>C</w:t>
+      </w:r>
+      <w:r>
+        <w:rPr>
+          <w:rFonts w:ascii="Courier New" w:eastAsia="Times New Roman" w:hAnsi="Courier New" w:cs="Courier New"/>
+          <w:sz w:val="24"/>
+          <w:szCs w:val="24"/>
+          <w:u w:val="single"/>
+          <w:lang w:eastAsia="en-US"/>
+        </w:rPr>
+        <w:t>ollection</w:t>
       </w:r>
       <w:r>
         <w:rPr>
@@ -1280,27 +1340,27 @@
           <w:u w:val="single"/>
           <w:lang w:eastAsia="en-US"/>
         </w:rPr>
-        <w:t>d</w:t>
-      </w:r>
-      <w:r>
-        <w:rPr>
-          <w:rFonts w:ascii="Courier New" w:eastAsia="Times New Roman" w:hAnsi="Courier New" w:cs="Courier New"/>
-          <w:sz w:val="24"/>
-          <w:szCs w:val="24"/>
-          <w:u w:val="single"/>
-          <w:lang w:eastAsia="en-US"/>
-        </w:rPr>
-        <w:t xml:space="preserve">ata </w:t>
-      </w:r>
-      <w:r>
-        <w:rPr>
-          <w:rFonts w:ascii="Courier New" w:eastAsia="Times New Roman" w:hAnsi="Courier New" w:cs="Courier New"/>
-          <w:sz w:val="24"/>
-          <w:szCs w:val="24"/>
-          <w:u w:val="single"/>
-          <w:lang w:eastAsia="en-US"/>
-        </w:rPr>
-        <w:t>c</w:t>
+        <w:t>Data</w:t>
+      </w:r>
+      <w:r>
+        <w:rPr>
+          <w:rFonts w:ascii="Courier New" w:eastAsia="Times New Roman" w:hAnsi="Courier New" w:cs="Courier New"/>
+          <w:sz w:val="24"/>
+          <w:szCs w:val="24"/>
+          <w:u w:val="single"/>
+          <w:lang w:eastAsia="en-US"/>
+        </w:rPr>
+        <w:t xml:space="preserve"> </w:t>
+      </w:r>
+      <w:r>
+        <w:rPr>
+          <w:rFonts w:ascii="Courier New" w:eastAsia="Times New Roman" w:hAnsi="Courier New" w:cs="Courier New"/>
+          <w:sz w:val="24"/>
+          <w:szCs w:val="24"/>
+          <w:u w:val="single"/>
+          <w:lang w:eastAsia="en-US"/>
+        </w:rPr>
+        <w:t>C</w:t>
       </w:r>
       <w:r>
         <w:rPr>
@@ -1343,7 +1403,27 @@
           <w:u w:val="single"/>
           <w:lang w:eastAsia="en-US"/>
         </w:rPr>
-        <w:t>Encoding of data in Excel</w:t>
+        <w:t xml:space="preserve">Encoding of </w:t>
+      </w:r>
+      <w:r>
+        <w:rPr>
+          <w:rFonts w:ascii="Courier New" w:eastAsia="Times New Roman" w:hAnsi="Courier New" w:cs="Courier New"/>
+          <w:sz w:val="24"/>
+          <w:szCs w:val="24"/>
+          <w:u w:val="single"/>
+          <w:lang w:eastAsia="en-US"/>
+        </w:rPr>
+        <w:t>D</w:t>
+      </w:r>
+      <w:r>
+        <w:rPr>
+          <w:rFonts w:ascii="Courier New" w:eastAsia="Times New Roman" w:hAnsi="Courier New" w:cs="Courier New"/>
+          <w:sz w:val="24"/>
+          <w:szCs w:val="24"/>
+          <w:u w:val="single"/>
+          <w:lang w:eastAsia="en-US"/>
+        </w:rPr>
+        <w:t>ata in Excel</w:t>
       </w:r>
       <w:r>
         <w:rPr>
@@ -1433,7 +1513,27 @@
           <w:u w:val="single"/>
           <w:lang w:eastAsia="en-US"/>
         </w:rPr>
-        <w:t>Encoding of data in Excel.</w:t>
+        <w:t xml:space="preserve">Encoding of </w:t>
+      </w:r>
+      <w:r>
+        <w:rPr>
+          <w:rFonts w:ascii="Courier New" w:eastAsia="Times New Roman" w:hAnsi="Courier New" w:cs="Courier New"/>
+          <w:sz w:val="24"/>
+          <w:szCs w:val="24"/>
+          <w:u w:val="single"/>
+          <w:lang w:eastAsia="en-US"/>
+        </w:rPr>
+        <w:t>D</w:t>
+      </w:r>
+      <w:r>
+        <w:rPr>
+          <w:rFonts w:ascii="Courier New" w:eastAsia="Times New Roman" w:hAnsi="Courier New" w:cs="Courier New"/>
+          <w:sz w:val="24"/>
+          <w:szCs w:val="24"/>
+          <w:u w:val="single"/>
+          <w:lang w:eastAsia="en-US"/>
+        </w:rPr>
+        <w:t>ata in Excel.</w:t>
       </w:r>
     </w:p>
     <w:p>
@@ -2277,7 +2377,27 @@
           <w:u w:val="single"/>
           <w:lang w:eastAsia="en-US"/>
         </w:rPr>
-        <w:t>Register account.</w:t>
+        <w:t xml:space="preserve">Register </w:t>
+      </w:r>
+      <w:r>
+        <w:rPr>
+          <w:rFonts w:ascii="Courier New" w:eastAsia="Times New Roman" w:hAnsi="Courier New" w:cs="Courier New"/>
+          <w:sz w:val="24"/>
+          <w:szCs w:val="24"/>
+          <w:u w:val="single"/>
+          <w:lang w:eastAsia="en-US"/>
+        </w:rPr>
+        <w:t>A</w:t>
+      </w:r>
+      <w:r>
+        <w:rPr>
+          <w:rFonts w:ascii="Courier New" w:eastAsia="Times New Roman" w:hAnsi="Courier New" w:cs="Courier New"/>
+          <w:sz w:val="24"/>
+          <w:szCs w:val="24"/>
+          <w:u w:val="single"/>
+          <w:lang w:eastAsia="en-US"/>
+        </w:rPr>
+        <w:t>ccount.</w:t>
       </w:r>
     </w:p>
     <w:p>
@@ -8516,23 +8636,13 @@
                 <w:szCs w:val="24"/>
               </w:rPr>
             </w:pPr>
-            <w:proofErr w:type="spellStart"/>
-            <w:r>
-              <w:rPr>
-                <w:rFonts w:ascii="Courier New" w:hAnsi="Courier New" w:cs="Courier New"/>
-                <w:sz w:val="24"/>
-                <w:szCs w:val="24"/>
-              </w:rPr>
-              <w:t>Installability</w:t>
-            </w:r>
-            <w:proofErr w:type="spellEnd"/>
-            <w:r>
-              <w:rPr>
-                <w:rFonts w:ascii="Courier New" w:hAnsi="Courier New" w:cs="Courier New"/>
-                <w:sz w:val="24"/>
-                <w:szCs w:val="24"/>
-              </w:rPr>
-              <w:t xml:space="preserve"> – There is effortless process of installing the system.</w:t>
+            <w:r>
+              <w:rPr>
+                <w:rFonts w:ascii="Courier New" w:hAnsi="Courier New" w:cs="Courier New"/>
+                <w:sz w:val="24"/>
+                <w:szCs w:val="24"/>
+              </w:rPr>
+              <w:t>Installability – There is effortless process of installing the system.</w:t>
             </w:r>
           </w:p>
         </w:tc>
@@ -13226,6 +13336,7 @@
   <w:style w:type="character" w:default="1" w:styleId="DefaultParagraphFont">
     <w:name w:val="Default Paragraph Font"/>
     <w:uiPriority w:val="1"/>
+    <w:semiHidden/>
     <w:unhideWhenUsed/>
   </w:style>
   <w:style w:type="table" w:default="1" w:styleId="TableNormal">
@@ -13676,6 +13787,10 @@
 </file>
 
 <file path=customXml/item1.xml><?xml version="1.0" encoding="utf-8"?>
+<b:Sources xmlns:b="http://schemas.openxmlformats.org/officeDocument/2006/bibliography" xmlns="http://schemas.openxmlformats.org/officeDocument/2006/bibliography" SelectedStyle="\APASixthEditionOfficeOnline.xsl" StyleName="APA" Version="6"/>
+</file>
+
+<file path=customXml/item2.xml><?xml version="1.0" encoding="utf-8"?>
 <p:properties xmlns:p="http://schemas.microsoft.com/office/2006/metadata/properties" xmlns:xsi="http://www.w3.org/2001/XMLSchema-instance" xmlns:pc="http://schemas.microsoft.com/office/infopath/2007/PartnerControls">
   <documentManagement>
     <ReferenceId xmlns="0fc63c81-bf90-4faf-ab03-4f81a3d6147e" xsi:nil="true"/>
@@ -13683,11 +13798,41 @@
 </p:properties>
 </file>
 
-<file path=customXml/item2.xml><?xml version="1.0" encoding="utf-8"?>
-<b:Sources xmlns:b="http://schemas.openxmlformats.org/officeDocument/2006/bibliography" xmlns="http://schemas.openxmlformats.org/officeDocument/2006/bibliography" SelectedStyle="\APASixthEditionOfficeOnline.xsl" StyleName="APA" Version="6"/>
+<file path=customXml/item3.xml><?xml version="1.0" encoding="utf-8"?>
+<?mso-contentType ?>
+<FormTemplates xmlns="http://schemas.microsoft.com/sharepoint/v3/contenttype/forms">
+  <Display>DocumentLibraryForm</Display>
+  <Edit>DocumentLibraryForm</Edit>
+  <New>DocumentLibraryForm</New>
+</FormTemplates>
 </file>
 
-<file path=customXml/item3.xml><?xml version="1.0" encoding="utf-8"?>
+<file path=customXml/item4.xml><?xml version="1.0" encoding="utf-8"?>
+<s:customData xmlns="http://www.wps.cn/officeDocument/2013/wpsCustomData" xmlns:s="http://www.wps.cn/officeDocument/2013/wpsCustomData">
+  <customSectProps>
+    <customSectPr/>
+    <customSectPr/>
+    <customSectPr/>
+    <customSectPr/>
+    <customSectPr/>
+    <customSectPr/>
+    <customSectPr/>
+    <customSectPr/>
+    <customSectPr/>
+    <customSectPr/>
+    <customSectPr/>
+    <customSectPr/>
+    <customSectPr/>
+    <customSectPr/>
+    <customSectPr/>
+  </customSectProps>
+  <customShpExts>
+    <customShpInfo spid="_x0000_s1026" textRotate="1"/>
+  </customShpExts>
+</s:customData>
+</file>
+
+<file path=customXml/item5.xml><?xml version="1.0" encoding="utf-8"?>
 <ct:contentTypeSchema xmlns:ct="http://schemas.microsoft.com/office/2006/metadata/contentType" xmlns:ma="http://schemas.microsoft.com/office/2006/metadata/properties/metaAttributes" ct:_="" ma:_="" ma:contentTypeName="Document" ma:contentTypeID="0x01010054D44744C221B74F81A251550665AFF9" ma:contentTypeVersion="3" ma:contentTypeDescription="Create a new document." ma:contentTypeScope="" ma:versionID="7b7a2277112825eec0c52d03cb3ffe96">
   <xsd:schema xmlns:xsd="http://www.w3.org/2001/XMLSchema" xmlns:xs="http://www.w3.org/2001/XMLSchema" xmlns:p="http://schemas.microsoft.com/office/2006/metadata/properties" xmlns:ns2="0fc63c81-bf90-4faf-ab03-4f81a3d6147e" targetNamespace="http://schemas.microsoft.com/office/2006/metadata/properties" ma:root="true" ma:fieldsID="75fd94c30eb9423421c8dfb6377185c6" ns2:_="">
     <xsd:import namespace="0fc63c81-bf90-4faf-ab03-4f81a3d6147e"/>
@@ -13825,41 +13970,15 @@
 </ct:contentTypeSchema>
 </file>
 
-<file path=customXml/item4.xml><?xml version="1.0" encoding="utf-8"?>
-<s:customData xmlns="http://www.wps.cn/officeDocument/2013/wpsCustomData" xmlns:s="http://www.wps.cn/officeDocument/2013/wpsCustomData">
-  <customSectProps>
-    <customSectPr/>
-    <customSectPr/>
-    <customSectPr/>
-    <customSectPr/>
-    <customSectPr/>
-    <customSectPr/>
-    <customSectPr/>
-    <customSectPr/>
-    <customSectPr/>
-    <customSectPr/>
-    <customSectPr/>
-    <customSectPr/>
-    <customSectPr/>
-    <customSectPr/>
-    <customSectPr/>
-  </customSectProps>
-  <customShpExts>
-    <customShpInfo spid="_x0000_s1026" textRotate="1"/>
-  </customShpExts>
-</s:customData>
+<file path=customXml/itemProps1.xml><?xml version="1.0" encoding="utf-8"?>
+<ds:datastoreItem xmlns:ds="http://schemas.openxmlformats.org/officeDocument/2006/customXml" ds:itemID="{2AED59C2-C7F6-4EF1-B189-8E03340BD03E}">
+  <ds:schemaRefs>
+    <ds:schemaRef ds:uri="http://schemas.openxmlformats.org/officeDocument/2006/bibliography"/>
+  </ds:schemaRefs>
+</ds:datastoreItem>
 </file>
 
-<file path=customXml/item5.xml><?xml version="1.0" encoding="utf-8"?>
-<?mso-contentType ?>
-<FormTemplates xmlns="http://schemas.microsoft.com/sharepoint/v3/contenttype/forms">
-  <Display>DocumentLibraryForm</Display>
-  <Edit>DocumentLibraryForm</Edit>
-  <New>DocumentLibraryForm</New>
-</FormTemplates>
-</file>
-
-<file path=customXml/itemProps1.xml><?xml version="1.0" encoding="utf-8"?>
+<file path=customXml/itemProps2.xml><?xml version="1.0" encoding="utf-8"?>
 <ds:datastoreItem xmlns:ds="http://schemas.openxmlformats.org/officeDocument/2006/customXml" ds:itemID="{1E0FE4C6-8E00-4C01-A7B6-61F0ABD916A4}">
   <ds:schemaRefs>
     <ds:schemaRef ds:uri="http://schemas.microsoft.com/office/2006/metadata/properties"/>
@@ -13869,15 +13988,23 @@
 </ds:datastoreItem>
 </file>
 
-<file path=customXml/itemProps2.xml><?xml version="1.0" encoding="utf-8"?>
-<ds:datastoreItem xmlns:ds="http://schemas.openxmlformats.org/officeDocument/2006/customXml" ds:itemID="{2AED59C2-C7F6-4EF1-B189-8E03340BD03E}">
+<file path=customXml/itemProps3.xml><?xml version="1.0" encoding="utf-8"?>
+<ds:datastoreItem xmlns:ds="http://schemas.openxmlformats.org/officeDocument/2006/customXml" ds:itemID="{1EFC40B0-08B4-465F-8B00-5841BC3AF960}">
   <ds:schemaRefs>
-    <ds:schemaRef ds:uri="http://schemas.openxmlformats.org/officeDocument/2006/bibliography"/>
+    <ds:schemaRef ds:uri="http://schemas.microsoft.com/sharepoint/v3/contenttype/forms"/>
   </ds:schemaRefs>
 </ds:datastoreItem>
 </file>
 
-<file path=customXml/itemProps3.xml><?xml version="1.0" encoding="utf-8"?>
+<file path=customXml/itemProps4.xml><?xml version="1.0" encoding="utf-8"?>
+<ds:datastoreItem xmlns:ds="http://schemas.openxmlformats.org/officeDocument/2006/customXml" ds:itemID="{B1977F7D-205B-4081-913C-38D41E755F92}">
+  <ds:schemaRefs>
+    <ds:schemaRef ds:uri="http://www.wps.cn/officeDocument/2013/wpsCustomData"/>
+  </ds:schemaRefs>
+</ds:datastoreItem>
+</file>
+
+<file path=customXml/itemProps5.xml><?xml version="1.0" encoding="utf-8"?>
 <ds:datastoreItem xmlns:ds="http://schemas.openxmlformats.org/officeDocument/2006/customXml" ds:itemID="{F0172D20-78BB-4B76-B995-3FC0C2BC51CD}">
   <ds:schemaRefs>
     <ds:schemaRef ds:uri="http://schemas.microsoft.com/office/2006/metadata/contentType"/>
@@ -13893,20 +14020,4 @@
     <ds:schemaRef ds:uri="http://schemas.microsoft.com/internal/obd"/>
   </ds:schemaRefs>
 </ds:datastoreItem>
-</file>
-
-<file path=customXml/itemProps4.xml><?xml version="1.0" encoding="utf-8"?>
-<ds:datastoreItem xmlns:ds="http://schemas.openxmlformats.org/officeDocument/2006/customXml" ds:itemID="{B1977F7D-205B-4081-913C-38D41E755F92}">
-  <ds:schemaRefs>
-    <ds:schemaRef ds:uri="http://www.wps.cn/officeDocument/2013/wpsCustomData"/>
-  </ds:schemaRefs>
-</ds:datastoreItem>
-</file>
-
-<file path=customXml/itemProps5.xml><?xml version="1.0" encoding="utf-8"?>
-<ds:datastoreItem xmlns:ds="http://schemas.openxmlformats.org/officeDocument/2006/customXml" ds:itemID="{1EFC40B0-08B4-465F-8B00-5841BC3AF960}">
-  <ds:schemaRefs>
-    <ds:schemaRef ds:uri="http://schemas.microsoft.com/sharepoint/v3/contenttype/forms"/>
-  </ds:schemaRefs>
-</ds:datastoreItem>
 </file>
</xml_diff>